<commit_message>
updated frontmatter for 2.0
</commit_message>
<xml_diff>
--- a/Deliverable-frontmatter.docx
+++ b/Deliverable-frontmatter.docx
@@ -1,6 +1,6 @@
 
 <file path=word/document.xml><?xml version="1.0" encoding="utf-8"?>
-<w:document xmlns:mo="http://schemas.microsoft.com/office/mac/office/2008/main" xmlns:ve="http://schemas.openxmlformats.org/markup-compatibility/2006" xmlns:mv="urn:schemas-microsoft-com:mac:vml" xmlns:o="urn:schemas-microsoft-com:office:office" xmlns:r="http://schemas.openxmlformats.org/officeDocument/2006/relationships" xmlns:m="http://schemas.openxmlformats.org/officeDocument/2006/math" xmlns:v="urn:schemas-microsoft-com:vml" xmlns:wp="http://schemas.openxmlformats.org/drawingml/2006/wordprocessingDrawing" xmlns:w10="urn:schemas-microsoft-com:office:word" xmlns:w="http://schemas.openxmlformats.org/wordprocessingml/2006/main" xmlns:wne="http://schemas.microsoft.com/office/word/2006/wordml">
+<w:document xmlns:wpc="http://schemas.microsoft.com/office/word/2010/wordprocessingCanvas" xmlns:mo="http://schemas.microsoft.com/office/mac/office/2008/main" xmlns:mc="http://schemas.openxmlformats.org/markup-compatibility/2006" xmlns:mv="urn:schemas-microsoft-com:mac:vml" xmlns:o="urn:schemas-microsoft-com:office:office" xmlns:r="http://schemas.openxmlformats.org/officeDocument/2006/relationships" xmlns:m="http://schemas.openxmlformats.org/officeDocument/2006/math" xmlns:v="urn:schemas-microsoft-com:vml" xmlns:wp14="http://schemas.microsoft.com/office/word/2010/wordprocessingDrawing" xmlns:wp="http://schemas.openxmlformats.org/drawingml/2006/wordprocessingDrawing" xmlns:w10="urn:schemas-microsoft-com:office:word" xmlns:w="http://schemas.openxmlformats.org/wordprocessingml/2006/main" xmlns:w14="http://schemas.microsoft.com/office/word/2010/wordml" xmlns:wpg="http://schemas.microsoft.com/office/word/2010/wordprocessingGroup" xmlns:wpi="http://schemas.microsoft.com/office/word/2010/wordprocessingInk" xmlns:wne="http://schemas.microsoft.com/office/word/2006/wordml" xmlns:wps="http://schemas.microsoft.com/office/word/2010/wordprocessingShape" mc:Ignorable="w14 wp14">
   <w:body>
     <w:p>
       <w:pPr>
@@ -14,7 +14,7 @@
           <w:lang w:val="en-US" w:eastAsia="en-US"/>
         </w:rPr>
         <w:drawing>
-          <wp:anchor distT="0" distB="0" distL="114300" distR="114300" simplePos="0" relativeHeight="251606528" behindDoc="1" locked="0" layoutInCell="1" allowOverlap="1">
+          <wp:anchor distT="0" distB="0" distL="114300" distR="114300" simplePos="0" relativeHeight="251606528" behindDoc="1" locked="0" layoutInCell="1" allowOverlap="1" wp14:anchorId="08DBBEF0" wp14:editId="7138B275">
             <wp:simplePos x="0" y="0"/>
             <wp:positionH relativeFrom="column">
               <wp:posOffset>1924050</wp:posOffset>
@@ -47,10 +47,10 @@
                     </pic:cNvPicPr>
                   </pic:nvPicPr>
                   <pic:blipFill>
-                    <a:blip r:embed="rId8">
+                    <a:blip r:embed="rId9">
                       <a:extLst>
                         <a:ext uri="{28A0092B-C50C-407E-A947-70E740481C1C}">
-                          <a14:useLocalDpi xmlns="" xmlns:wpc="http://schemas.microsoft.com/office/word/2010/wordprocessingCanvas" xmlns:mo="http://schemas.microsoft.com/office/mac/office/2008/main" xmlns:mc="http://schemas.openxmlformats.org/markup-compatibility/2006" xmlns:mv="urn:schemas-microsoft-com:mac:vml" xmlns:o="urn:schemas-microsoft-com:office:office" xmlns:r="http://schemas.openxmlformats.org/officeDocument/2006/relationships" xmlns:m="http://schemas.openxmlformats.org/officeDocument/2006/math" xmlns:v="urn:schemas-microsoft-com:vml" xmlns:wp14="http://schemas.microsoft.com/office/word/2010/wordprocessingDrawing" xmlns:wp="http://schemas.openxmlformats.org/drawingml/2006/wordprocessingDrawing" xmlns:w10="urn:schemas-microsoft-com:office:word" xmlns:w="http://schemas.openxmlformats.org/wordprocessingml/2006/main" xmlns:w14="http://schemas.microsoft.com/office/word/2010/wordml" xmlns:wpg="http://schemas.microsoft.com/office/word/2010/wordprocessingGroup" xmlns:wpi="http://schemas.microsoft.com/office/word/2010/wordprocessingInk" xmlns:wne="http://schemas.microsoft.com/office/word/2006/wordml" xmlns:wps="http://schemas.microsoft.com/office/word/2010/wordprocessingShape" xmlns:a="http://schemas.openxmlformats.org/drawingml/2006/main" xmlns:pic="http://schemas.openxmlformats.org/drawingml/2006/picture" xmlns:a14="http://schemas.microsoft.com/office/drawing/2010/main" xmlns:ve="http://schemas.openxmlformats.org/markup-compatibility/2006" val="0"/>
+                          <a14:useLocalDpi xmlns:a14="http://schemas.microsoft.com/office/drawing/2010/main" val="0"/>
                         </a:ext>
                       </a:extLst>
                     </a:blip>
@@ -122,14 +122,12 @@
       <w:pPr>
         <w:jc w:val="center"/>
         <w:rPr>
-          <w:rFonts w:ascii="Helvetica" w:hAnsi="Helvetica"/>
           <w:b/>
           <w:lang w:val="en-US"/>
         </w:rPr>
       </w:pPr>
       <w:r>
         <w:rPr>
-          <w:rFonts w:ascii="Helvetica" w:hAnsi="Helvetica"/>
           <w:b/>
           <w:lang w:val="en-US"/>
         </w:rPr>
@@ -137,7 +135,6 @@
       </w:r>
       <w:r>
         <w:rPr>
-          <w:rFonts w:ascii="Helvetica" w:hAnsi="Helvetica"/>
           <w:b/>
           <w:lang w:val="en-US"/>
         </w:rPr>
@@ -145,7 +142,6 @@
       </w:r>
       <w:r>
         <w:rPr>
-          <w:rFonts w:ascii="Helvetica" w:hAnsi="Helvetica"/>
           <w:b/>
           <w:u w:color="82C42A"/>
           <w:lang w:val="en-US"/>
@@ -179,24 +175,56 @@
       <w:pPr>
         <w:pStyle w:val="NormalWeb"/>
         <w:spacing w:before="2" w:after="2"/>
-        <w:rPr>
-          <w:rFonts w:ascii="Helvetica" w:hAnsi="Helvetica"/>
-          <w:b/>
-          <w:sz w:val="40"/>
-        </w:rPr>
-      </w:pPr>
-      <w:r>
-        <w:rPr>
-          <w:rFonts w:ascii="Helvetica" w:hAnsi="Helvetica"/>
+        <w:jc w:val="center"/>
+        <w:rPr>
+          <w:rFonts w:ascii="Georgia" w:hAnsi="Georgia"/>
           <w:b/>
           <w:sz w:val="40"/>
           <w:szCs w:val="28"/>
         </w:rPr>
+      </w:pPr>
+      <w:r>
+        <w:rPr>
+          <w:rFonts w:ascii="Georgia" w:hAnsi="Georgia"/>
+          <w:b/>
+          <w:sz w:val="40"/>
+          <w:szCs w:val="28"/>
+        </w:rPr>
+        <w:t>Work P</w:t>
+      </w:r>
+      <w:r>
+        <w:rPr>
+          <w:rFonts w:ascii="Georgia" w:hAnsi="Georgia"/>
+          <w:b/>
+          <w:sz w:val="40"/>
+          <w:szCs w:val="28"/>
+        </w:rPr>
+        <w:t>ackage 3</w:t>
+      </w:r>
+    </w:p>
+    <w:p>
+      <w:pPr>
+        <w:pStyle w:val="NormalWeb"/>
+        <w:spacing w:before="2" w:after="2"/>
+        <w:jc w:val="center"/>
+        <w:rPr>
+          <w:rFonts w:ascii="Georgia" w:hAnsi="Georgia"/>
+          <w:b/>
+          <w:sz w:val="40"/>
+        </w:rPr>
+      </w:pPr>
+      <w:r>
+        <w:rPr>
+          <w:rFonts w:ascii="Georgia" w:hAnsi="Georgia"/>
+          <w:b/>
+          <w:sz w:val="40"/>
+          <w:szCs w:val="28"/>
+        </w:rPr>
         <w:t xml:space="preserve">Deliverable </w:t>
       </w:r>
       <w:r>
         <w:rPr>
-          <w:rFonts w:ascii="Helvetica" w:hAnsi="Helvetica"/>
+          <w:rFonts w:ascii="Georgia" w:hAnsi="Georgia"/>
           <w:b/>
           <w:sz w:val="40"/>
           <w:szCs w:val="28"/>
@@ -205,16 +233,16 @@
       </w:r>
       <w:r>
         <w:rPr>
-          <w:rFonts w:ascii="Helvetica" w:hAnsi="Helvetica"/>
+          <w:rFonts w:ascii="Georgia" w:hAnsi="Georgia"/>
           <w:b/>
           <w:sz w:val="40"/>
           <w:szCs w:val="28"/>
         </w:rPr>
-        <w:t>.1</w:t>
+        <w:t>.2</w:t>
       </w:r>
       <w:r>
         <w:rPr>
-          <w:rFonts w:ascii="Helvetica" w:hAnsi="Helvetica"/>
+          <w:rFonts w:ascii="Georgia" w:hAnsi="Georgia"/>
           <w:b/>
           <w:sz w:val="40"/>
           <w:szCs w:val="28"/>
@@ -223,27 +251,59 @@
       </w:r>
       <w:r>
         <w:rPr>
-          <w:rFonts w:ascii="Helvetica" w:hAnsi="Helvetica"/>
+          <w:rFonts w:ascii="Georgia" w:hAnsi="Georgia"/>
           <w:b/>
           <w:sz w:val="40"/>
         </w:rPr>
-        <w:t>Specifications and archite</w:t>
+        <w:t>Specifications and arch</w:t>
       </w:r>
       <w:r>
         <w:rPr>
-          <w:rFonts w:ascii="Helvetica" w:hAnsi="Helvetica"/>
+          <w:rFonts w:ascii="Georgia" w:hAnsi="Georgia"/>
           <w:b/>
           <w:sz w:val="40"/>
         </w:rPr>
-        <w:t>c</w:t>
+        <w:t>i</w:t>
       </w:r>
       <w:r>
         <w:rPr>
-          <w:rFonts w:ascii="Helvetica" w:hAnsi="Helvetica"/>
+          <w:rFonts w:ascii="Georgia" w:hAnsi="Georgia"/>
           <w:b/>
           <w:sz w:val="40"/>
         </w:rPr>
-        <w:t xml:space="preserve">ture for the open platform, I. cycle </w:t>
+        <w:t>tecture for the open platform, I</w:t>
+      </w:r>
+      <w:r>
+        <w:rPr>
+          <w:rFonts w:ascii="Georgia" w:hAnsi="Georgia"/>
+          <w:b/>
+          <w:sz w:val="40"/>
+        </w:rPr>
+        <w:t>II</w:t>
+      </w:r>
+      <w:r>
+        <w:rPr>
+          <w:rFonts w:ascii="Georgia" w:hAnsi="Georgia"/>
+          <w:b/>
+          <w:sz w:val="40"/>
+        </w:rPr>
+        <w:t>. c</w:t>
+      </w:r>
+      <w:r>
+        <w:rPr>
+          <w:rFonts w:ascii="Georgia" w:hAnsi="Georgia"/>
+          <w:b/>
+          <w:sz w:val="40"/>
+        </w:rPr>
+        <w:t>y</w:t>
+      </w:r>
+      <w:r>
+        <w:rPr>
+          <w:rFonts w:ascii="Georgia" w:hAnsi="Georgia"/>
+          <w:b/>
+          <w:sz w:val="40"/>
+        </w:rPr>
+        <w:t>cle</w:t>
       </w:r>
     </w:p>
     <w:p>
@@ -272,182 +332,167 @@
         <w:spacing w:after="240" w:line="240" w:lineRule="auto"/>
         <w:ind w:left="2832" w:hanging="2832"/>
         <w:rPr>
-          <w:rFonts w:ascii="Helvetica" w:hAnsi="Helvetica"/>
           <w:lang w:val="en-US"/>
         </w:rPr>
       </w:pPr>
       <w:r>
+        <w:rPr>
+          <w:b/>
+          <w:bCs/>
+          <w:lang w:val="en-US"/>
+        </w:rPr>
+        <w:t>Authors</w:t>
+      </w:r>
+      <w:r>
+        <w:rPr>
+          <w:b/>
+          <w:bCs/>
+          <w:lang w:val="en-US"/>
+        </w:rPr>
+        <w:t>:</w:t>
+      </w:r>
+      <w:r>
+        <w:rPr>
+          <w:lang w:val="en-US"/>
+        </w:rPr>
+        <w:tab/>
+      </w:r>
+      <w:r>
+        <w:rPr>
+          <w:lang w:val="en-US"/>
+        </w:rPr>
+        <w:t xml:space="preserve">Tae-Gil Noh, Sebastian Pado, </w:t>
+      </w:r>
+      <w:r>
+        <w:rPr>
+          <w:lang w:val="en-US"/>
+        </w:rPr>
+        <w:t xml:space="preserve">Ofer Bronstein, </w:t>
+      </w:r>
+      <w:r>
+        <w:rPr>
+          <w:lang w:val="en-US"/>
+        </w:rPr>
+        <w:t xml:space="preserve">Asher Stern, </w:t>
+      </w:r>
+      <w:r>
+        <w:rPr>
+          <w:lang w:val="en-US"/>
+        </w:rPr>
+        <w:t xml:space="preserve">Rui Wang, </w:t>
+      </w:r>
+      <w:r>
+        <w:rPr>
+          <w:lang w:val="en-US"/>
+        </w:rPr>
+        <w:t>Roberto Zanoli</w:t>
+      </w:r>
+    </w:p>
+    <w:p>
+      <w:pPr>
+        <w:spacing w:after="240" w:line="240" w:lineRule="auto"/>
+        <w:ind w:left="2832" w:hanging="2832"/>
+        <w:rPr>
+          <w:bCs/>
+          <w:lang w:val="en-US"/>
+        </w:rPr>
+      </w:pPr>
+      <w:r>
+        <w:rPr>
+          <w:b/>
+          <w:bCs/>
+          <w:lang w:val="en-US"/>
+        </w:rPr>
+        <w:t>Dissemination Level:</w:t>
+      </w:r>
+      <w:r>
+        <w:rPr>
+          <w:b/>
+          <w:bCs/>
+          <w:lang w:val="en-US"/>
+        </w:rPr>
+        <w:tab/>
+      </w:r>
+      <w:r>
+        <w:rPr>
+          <w:bCs/>
+          <w:lang w:val="en-US"/>
+        </w:rPr>
+        <w:t>Public</w:t>
+      </w:r>
+    </w:p>
+    <w:p>
+      <w:pPr>
+        <w:spacing w:after="240" w:line="240" w:lineRule="auto"/>
+        <w:ind w:left="2832" w:hanging="2832"/>
+        <w:rPr>
+          <w:b/>
+          <w:bCs/>
+          <w:lang w:val="en-US"/>
+        </w:rPr>
+      </w:pPr>
+      <w:r>
+        <w:rPr>
+          <w:b/>
+          <w:bCs/>
+          <w:lang w:val="en-US"/>
+        </w:rPr>
+        <w:t>Date:</w:t>
+      </w:r>
+      <w:r>
+        <w:rPr>
+          <w:b/>
+          <w:bCs/>
+          <w:lang w:val="en-US"/>
+        </w:rPr>
+        <w:tab/>
+      </w:r>
+      <w:r>
+        <w:rPr>
+          <w:bCs/>
+          <w:lang w:val="en-US"/>
+        </w:rPr>
+        <w:t>March</w:t>
+      </w:r>
+      <w:r>
+        <w:rPr>
+          <w:bCs/>
+          <w:lang w:val="en-US"/>
+        </w:rPr>
+        <w:t xml:space="preserve"> </w:t>
+      </w:r>
+      <w:r>
+        <w:rPr>
+          <w:bCs/>
+          <w:lang w:val="en-US"/>
+        </w:rPr>
+        <w:t>31</w:t>
+      </w:r>
+      <w:r>
+        <w:rPr>
+          <w:bCs/>
+          <w:lang w:val="en-US"/>
+        </w:rPr>
+        <w:t>th, 201</w:t>
+      </w:r>
+      <w:r>
+        <w:rPr>
+          <w:bCs/>
+          <w:lang w:val="en-US"/>
+        </w:rPr>
+        <w:t>4</w:t>
+      </w:r>
+    </w:p>
+    <w:p>
+      <w:pPr>
+        <w:spacing w:after="240" w:line="240" w:lineRule="auto"/>
+        <w:ind w:left="2832" w:hanging="2832"/>
         <w:rPr>
           <w:rFonts w:ascii="Helvetica" w:hAnsi="Helvetica"/>
           <w:b/>
           <w:bCs/>
           <w:lang w:val="en-US"/>
         </w:rPr>
-        <w:t>Authors</w:t>
-      </w:r>
-      <w:r>
-        <w:rPr>
-          <w:rFonts w:ascii="Helvetica" w:hAnsi="Helvetica"/>
-          <w:b/>
-          <w:bCs/>
-          <w:lang w:val="en-US"/>
-        </w:rPr>
-        <w:t>:</w:t>
-      </w:r>
-      <w:r>
-        <w:rPr>
-          <w:rFonts w:ascii="Helvetica" w:hAnsi="Helvetica"/>
-          <w:lang w:val="en-US"/>
-        </w:rPr>
-        <w:tab/>
-      </w:r>
-      <w:r>
-        <w:rPr>
-          <w:rFonts w:ascii="Helvetica" w:hAnsi="Helvetica"/>
-          <w:lang w:val="en-US"/>
-        </w:rPr>
-        <w:t xml:space="preserve">Tae-Gil Noh, Sebastian Pado, </w:t>
-      </w:r>
-      <w:r>
-        <w:rPr>
-          <w:rFonts w:ascii="Helvetica" w:hAnsi="Helvetica"/>
-          <w:lang w:val="en-US"/>
-        </w:rPr>
-        <w:t xml:space="preserve">Ofer Bronstein, </w:t>
-      </w:r>
-      <w:r>
-        <w:rPr>
-          <w:rFonts w:ascii="Helvetica" w:hAnsi="Helvetica"/>
-          <w:lang w:val="en-US"/>
-        </w:rPr>
-        <w:t xml:space="preserve">Asher Stern, </w:t>
-      </w:r>
-      <w:r>
-        <w:rPr>
-          <w:rFonts w:ascii="Helvetica" w:hAnsi="Helvetica"/>
-          <w:lang w:val="en-US"/>
-        </w:rPr>
-        <w:t xml:space="preserve">Rui Wang, </w:t>
-      </w:r>
-      <w:bookmarkStart w:id="1" w:name="_GoBack"/>
-      <w:bookmarkEnd w:id="1"/>
-      <w:r>
-        <w:rPr>
-          <w:rFonts w:ascii="Helvetica" w:hAnsi="Helvetica"/>
-          <w:lang w:val="en-US"/>
-        </w:rPr>
-        <w:t>Roberto Zanoli</w:t>
-      </w:r>
-    </w:p>
-    <w:p>
-      <w:pPr>
-        <w:spacing w:after="240" w:line="240" w:lineRule="auto"/>
-        <w:ind w:left="2832" w:hanging="2832"/>
-        <w:rPr>
-          <w:rFonts w:ascii="Helvetica" w:hAnsi="Helvetica"/>
-          <w:bCs/>
-          <w:lang w:val="en-US"/>
-        </w:rPr>
-      </w:pPr>
-      <w:r>
-        <w:rPr>
-          <w:rFonts w:ascii="Helvetica" w:hAnsi="Helvetica"/>
-          <w:b/>
-          <w:bCs/>
-          <w:lang w:val="en-US"/>
-        </w:rPr>
-        <w:t>Dissemination Level:</w:t>
-      </w:r>
-      <w:r>
-        <w:rPr>
-          <w:rFonts w:ascii="Helvetica" w:hAnsi="Helvetica"/>
-          <w:b/>
-          <w:bCs/>
-          <w:lang w:val="en-US"/>
-        </w:rPr>
-        <w:tab/>
-      </w:r>
-      <w:r>
-        <w:rPr>
-          <w:rFonts w:ascii="Helvetica" w:hAnsi="Helvetica"/>
-          <w:bCs/>
-          <w:lang w:val="en-US"/>
-        </w:rPr>
-        <w:t>Public</w:t>
-      </w:r>
-    </w:p>
-    <w:p>
-      <w:pPr>
-        <w:spacing w:after="240" w:line="240" w:lineRule="auto"/>
-        <w:ind w:left="2832" w:hanging="2832"/>
-        <w:rPr>
-          <w:rFonts w:ascii="Helvetica" w:hAnsi="Helvetica"/>
-          <w:b/>
-          <w:bCs/>
-          <w:lang w:val="en-US"/>
-        </w:rPr>
-      </w:pPr>
-      <w:r>
-        <w:rPr>
-          <w:rFonts w:ascii="Helvetica" w:hAnsi="Helvetica"/>
-          <w:b/>
-          <w:bCs/>
-          <w:lang w:val="en-US"/>
-        </w:rPr>
-        <w:t>Date:</w:t>
-      </w:r>
-      <w:r>
-        <w:rPr>
-          <w:rFonts w:ascii="Helvetica" w:hAnsi="Helvetica"/>
-          <w:b/>
-          <w:bCs/>
-          <w:lang w:val="en-US"/>
-        </w:rPr>
-        <w:tab/>
-      </w:r>
-      <w:r>
-        <w:rPr>
-          <w:rFonts w:ascii="Helvetica" w:hAnsi="Helvetica"/>
-          <w:bCs/>
-          <w:lang w:val="en-US"/>
-        </w:rPr>
-        <w:t>June</w:t>
-      </w:r>
-      <w:r>
-        <w:rPr>
-          <w:rFonts w:ascii="Helvetica" w:hAnsi="Helvetica"/>
-          <w:bCs/>
-          <w:lang w:val="en-US"/>
-        </w:rPr>
-        <w:t xml:space="preserve"> </w:t>
-      </w:r>
-      <w:r>
-        <w:rPr>
-          <w:rFonts w:ascii="Helvetica" w:hAnsi="Helvetica"/>
-          <w:bCs/>
-          <w:lang w:val="en-US"/>
-        </w:rPr>
-        <w:t>28</w:t>
-      </w:r>
-      <w:r>
-        <w:rPr>
-          <w:rFonts w:ascii="Helvetica" w:hAnsi="Helvetica"/>
-          <w:bCs/>
-          <w:lang w:val="en-US"/>
-        </w:rPr>
-        <w:t>th, 2012</w:t>
-      </w:r>
-    </w:p>
-    <w:p>
-      <w:pPr>
-        <w:spacing w:after="240" w:line="240" w:lineRule="auto"/>
-        <w:ind w:left="2832" w:hanging="2832"/>
-        <w:rPr>
-          <w:rFonts w:ascii="Helvetica" w:hAnsi="Helvetica"/>
-          <w:b/>
-          <w:bCs/>
-          <w:lang w:val="en-US"/>
-        </w:rPr>
       </w:pPr>
     </w:p>
     <w:p>
@@ -460,7 +505,7 @@
           <w:lang w:val="en-US"/>
         </w:rPr>
       </w:pPr>
-      <w:bookmarkStart w:id="2" w:name="_Toc134178267"/>
+      <w:bookmarkStart w:id="1" w:name="_Toc134178267"/>
     </w:p>
     <w:p>
       <w:pPr>
@@ -549,24 +594,15 @@
           <w:lang w:val="en-US"/>
         </w:rPr>
       </w:pPr>
-    </w:p>
-    <w:p>
-      <w:pPr>
-        <w:spacing w:after="200" w:line="276" w:lineRule="auto"/>
-        <w:rPr>
-          <w:rFonts w:ascii="Helvetica" w:hAnsi="Helvetica"/>
-          <w:sz w:val="36"/>
-          <w:szCs w:val="36"/>
-          <w:lang w:val="en-US"/>
-        </w:rPr>
-      </w:pPr>
+      <w:bookmarkStart w:id="2" w:name="_GoBack"/>
+      <w:bookmarkEnd w:id="2"/>
     </w:p>
     <w:tbl>
       <w:tblPr>
         <w:tblStyle w:val="TableGrid"/>
         <w:tblW w:w="0" w:type="auto"/>
         <w:jc w:val="center"/>
-        <w:tblLook w:val="00A0"/>
+        <w:tblLook w:val="00A0" w:firstRow="1" w:lastRow="0" w:firstColumn="1" w:lastColumn="0" w:noHBand="0" w:noVBand="0"/>
       </w:tblPr>
       <w:tblGrid>
         <w:gridCol w:w="1621"/>
@@ -583,7 +619,7 @@
             <w:tcW w:w="2728" w:type="dxa"/>
             <w:gridSpan w:val="2"/>
           </w:tcPr>
-          <w:bookmarkEnd w:id="2"/>
+          <w:bookmarkEnd w:id="1"/>
           <w:p>
             <w:pPr>
               <w:spacing w:line="240" w:lineRule="auto"/>
@@ -873,7 +909,16 @@
                 <w:szCs w:val="36"/>
                 <w:lang w:val="en-US"/>
               </w:rPr>
-              <w:t>Moshe Wasserblat (NICE</w:t>
+              <w:t>Nir Raz</w:t>
+            </w:r>
+            <w:r>
+              <w:rPr>
+                <w:rFonts w:ascii="Helvetica" w:hAnsi="Helvetica"/>
+                <w:sz w:val="20"/>
+                <w:szCs w:val="36"/>
+                <w:lang w:val="en-US"/>
+              </w:rPr>
+              <w:t xml:space="preserve"> (NICE</w:t>
             </w:r>
             <w:r>
               <w:rPr>
@@ -1071,7 +1116,7 @@
                 <w:szCs w:val="36"/>
                 <w:lang w:val="en-US"/>
               </w:rPr>
-              <w:t>30/06</w:t>
+              <w:t>31/03</w:t>
             </w:r>
             <w:r>
               <w:rPr>
@@ -1080,7 +1125,16 @@
                 <w:szCs w:val="36"/>
                 <w:lang w:val="en-US"/>
               </w:rPr>
-              <w:t>/2012</w:t>
+              <w:t>/201</w:t>
+            </w:r>
+            <w:r>
+              <w:rPr>
+                <w:rFonts w:ascii="Helvetica" w:hAnsi="Helvetica"/>
+                <w:sz w:val="20"/>
+                <w:szCs w:val="36"/>
+                <w:lang w:val="en-US"/>
+              </w:rPr>
+              <w:t>4</w:t>
             </w:r>
           </w:p>
         </w:tc>
@@ -1137,7 +1191,7 @@
                 <w:szCs w:val="36"/>
                 <w:lang w:val="en-US"/>
               </w:rPr>
-              <w:t>30/06</w:t>
+              <w:t>31/03</w:t>
             </w:r>
             <w:r>
               <w:rPr>
@@ -1146,7 +1200,16 @@
                 <w:szCs w:val="36"/>
                 <w:lang w:val="en-US"/>
               </w:rPr>
-              <w:t>/2012</w:t>
+              <w:t>/201</w:t>
+            </w:r>
+            <w:r>
+              <w:rPr>
+                <w:rFonts w:ascii="Helvetica" w:hAnsi="Helvetica"/>
+                <w:sz w:val="20"/>
+                <w:szCs w:val="36"/>
+                <w:lang w:val="en-US"/>
+              </w:rPr>
+              <w:t>4</w:t>
             </w:r>
           </w:p>
         </w:tc>
@@ -1203,7 +1266,16 @@
                 <w:szCs w:val="36"/>
                 <w:lang w:val="en-US"/>
               </w:rPr>
-              <w:t>3.1a</w:t>
+              <w:t>D</w:t>
+            </w:r>
+            <w:r>
+              <w:rPr>
+                <w:rFonts w:ascii="Helvetica" w:hAnsi="Helvetica"/>
+                <w:sz w:val="20"/>
+                <w:szCs w:val="36"/>
+                <w:lang w:val="en-US"/>
+              </w:rPr>
+              <w:t>3.2a</w:t>
             </w:r>
           </w:p>
         </w:tc>
@@ -1260,7 +1332,25 @@
                 <w:szCs w:val="36"/>
                 <w:lang w:val="en-US"/>
               </w:rPr>
-              <w:t>Specifications and architecture for the open platform, I. cycle</w:t>
+              <w:t xml:space="preserve">Specifications and architecture for the open platform, </w:t>
+            </w:r>
+            <w:r>
+              <w:rPr>
+                <w:rFonts w:ascii="Helvetica" w:hAnsi="Helvetica"/>
+                <w:sz w:val="20"/>
+                <w:szCs w:val="36"/>
+                <w:lang w:val="en-US"/>
+              </w:rPr>
+              <w:t>II</w:t>
+            </w:r>
+            <w:r>
+              <w:rPr>
+                <w:rFonts w:ascii="Helvetica" w:hAnsi="Helvetica"/>
+                <w:sz w:val="20"/>
+                <w:szCs w:val="36"/>
+                <w:lang w:val="en-US"/>
+              </w:rPr>
+              <w:t>I. cycle</w:t>
             </w:r>
           </w:p>
         </w:tc>
@@ -1376,6 +1466,33 @@
               </w:rPr>
               <w:t>Final</w:t>
             </w:r>
+            <w:r>
+              <w:rPr>
+                <w:rFonts w:ascii="Helvetica" w:hAnsi="Helvetica"/>
+                <w:sz w:val="20"/>
+                <w:szCs w:val="36"/>
+                <w:lang w:val="en-US"/>
+              </w:rPr>
+              <w:t xml:space="preserve">, </w:t>
+            </w:r>
+            <w:r>
+              <w:rPr>
+                <w:rFonts w:ascii="Helvetica" w:hAnsi="Helvetica"/>
+                <w:sz w:val="20"/>
+                <w:szCs w:val="36"/>
+                <w:lang w:val="en-US"/>
+              </w:rPr>
+              <w:t xml:space="preserve">version </w:t>
+            </w:r>
+            <w:r>
+              <w:rPr>
+                <w:rFonts w:ascii="Helvetica" w:hAnsi="Helvetica"/>
+                <w:sz w:val="20"/>
+                <w:szCs w:val="36"/>
+                <w:lang w:val="en-US"/>
+              </w:rPr>
+              <w:t>2.0</w:t>
+            </w:r>
           </w:p>
         </w:tc>
       </w:tr>
@@ -1433,10 +1550,9 @@
                 <w:color w:val="000000" w:themeColor="text1"/>
                 <w:sz w:val="20"/>
                 <w:szCs w:val="36"/>
-                <w:u w:color="82C42A"/>
-                <w:lang w:val="en-US"/>
-              </w:rPr>
-              <w:t>97</w:t>
+                <w:lang w:val="en-US"/>
+              </w:rPr>
+              <w:t>115</w:t>
             </w:r>
           </w:p>
         </w:tc>
@@ -1747,7 +1863,7 @@
                 <w:szCs w:val="36"/>
                 <w:lang w:val="en-US"/>
               </w:rPr>
-              <w:t>Philippe Gelin</w:t>
+              <w:t>Carola Carstens</w:t>
             </w:r>
           </w:p>
         </w:tc>
@@ -2113,7 +2229,23 @@
                 <w:sz w:val="20"/>
                 <w:lang w:val="de-DE"/>
               </w:rPr>
-              <w:t>ALMA, Italy</w:t>
+              <w:t>ALMA</w:t>
+            </w:r>
+            <w:r>
+              <w:rPr>
+                <w:rFonts w:ascii="Helvetica" w:hAnsi="Helvetica"/>
+                <w:sz w:val="20"/>
+                <w:lang w:val="de-DE"/>
+              </w:rPr>
+              <w:t>WAVE</w:t>
+            </w:r>
+            <w:r>
+              <w:rPr>
+                <w:rFonts w:ascii="Helvetica" w:hAnsi="Helvetica"/>
+                <w:sz w:val="20"/>
+                <w:lang w:val="de-DE"/>
+              </w:rPr>
+              <w:t>, Italy</w:t>
             </w:r>
             <w:r>
               <w:rPr>
@@ -2241,7 +2373,7 @@
           <w:szCs w:val="36"/>
           <w:lang w:val="en-US"/>
         </w:rPr>
-        <w:t>Moshe Wasserblat</w:t>
+        <w:t>Nir Raz</w:t>
       </w:r>
       <w:r>
         <w:rPr>
@@ -2277,7 +2409,7 @@
           <w:szCs w:val="36"/>
           <w:lang w:val="en-US"/>
         </w:rPr>
-        <w:t>moshew</w:t>
+        <w:tab/>
       </w:r>
       <w:r>
         <w:rPr>
@@ -2286,7 +2418,8 @@
           <w:szCs w:val="36"/>
           <w:lang w:val="en-US"/>
         </w:rPr>
-        <w:t>@</w:t>
+        <w:tab/>
+        <w:t>nir.raz</w:t>
       </w:r>
       <w:r>
         <w:rPr>
@@ -2295,6 +2428,15 @@
           <w:szCs w:val="36"/>
           <w:lang w:val="en-US"/>
         </w:rPr>
+        <w:t>@</w:t>
+      </w:r>
+      <w:r>
+        <w:rPr>
+          <w:rFonts w:ascii="Helvetica" w:hAnsi="Helvetica"/>
+          <w:sz w:val="20"/>
+          <w:szCs w:val="36"/>
+          <w:lang w:val="en-US"/>
+        </w:rPr>
         <w:t>nice.com</w:t>
       </w:r>
     </w:p>
@@ -2315,7 +2457,7 @@
           <w:szCs w:val="36"/>
           <w:lang w:val="es-ES"/>
         </w:rPr>
-        <w:t>Hapnina 8</w:t>
+        <w:t>22 Zarhin St.</w:t>
       </w:r>
       <w:r>
         <w:rPr>
@@ -2397,28 +2539,28 @@
           <w:szCs w:val="36"/>
           <w:lang w:val="es-ES"/>
         </w:rPr>
-        <w:t>775-3702</w:t>
+        <w:t>775-</w:t>
       </w:r>
-    </w:p>
-    <w:p>
-      <w:pPr>
-        <w:spacing w:line="240" w:lineRule="auto"/>
+      <w:r>
         <w:rPr>
           <w:rFonts w:ascii="Helvetica" w:hAnsi="Helvetica"/>
           <w:sz w:val="20"/>
           <w:szCs w:val="36"/>
           <w:lang w:val="es-ES"/>
         </w:rPr>
-      </w:pPr>
-      <w:r>
+        <w:t>3013</w:t>
+      </w:r>
+    </w:p>
+    <w:p>
+      <w:pPr>
+        <w:spacing w:line="240" w:lineRule="auto"/>
         <w:rPr>
           <w:rFonts w:ascii="Helvetica" w:hAnsi="Helvetica"/>
           <w:sz w:val="20"/>
           <w:szCs w:val="36"/>
           <w:lang w:val="es-ES"/>
         </w:rPr>
-        <w:t>Ra’anana, Israel</w:t>
-      </w:r>
+      </w:pPr>
       <w:r>
         <w:rPr>
           <w:rFonts w:ascii="Helvetica" w:hAnsi="Helvetica"/>
@@ -2426,7 +2568,7 @@
           <w:szCs w:val="36"/>
           <w:lang w:val="es-ES"/>
         </w:rPr>
-        <w:tab/>
+        <w:t>Ra’anana, Israel</w:t>
       </w:r>
       <w:r>
         <w:rPr>
@@ -2453,7 +2595,7 @@
           <w:szCs w:val="36"/>
           <w:lang w:val="es-ES"/>
         </w:rPr>
-        <w:t xml:space="preserve">Fax: </w:t>
+        <w:tab/>
       </w:r>
       <w:r>
         <w:rPr>
@@ -2462,6 +2604,15 @@
           <w:szCs w:val="36"/>
           <w:lang w:val="es-ES"/>
         </w:rPr>
+        <w:t xml:space="preserve">Fax: </w:t>
+      </w:r>
+      <w:r>
+        <w:rPr>
+          <w:rFonts w:ascii="Helvetica" w:hAnsi="Helvetica"/>
+          <w:sz w:val="20"/>
+          <w:szCs w:val="36"/>
+          <w:lang w:val="es-ES"/>
+        </w:rPr>
         <w:tab/>
         <w:t>+972 (9</w:t>
       </w:r>
@@ -2481,7 +2632,7 @@
           <w:szCs w:val="36"/>
           <w:lang w:val="es-ES"/>
         </w:rPr>
-        <w:t>775-3702</w:t>
+        <w:t>775-3013</w:t>
       </w:r>
     </w:p>
     <w:p>
@@ -2530,29 +2681,29 @@
           <w:szCs w:val="36"/>
           <w:lang w:val="en-US"/>
         </w:rPr>
-        <w:t>© 2011, The Individual Authors</w:t>
+        <w:t>© 2014</w:t>
       </w:r>
-    </w:p>
-    <w:p>
-      <w:pPr>
-        <w:spacing w:line="240" w:lineRule="auto"/>
-        <w:jc w:val="both"/>
+      <w:r>
         <w:rPr>
           <w:rFonts w:ascii="Helvetica" w:hAnsi="Helvetica"/>
           <w:sz w:val="20"/>
           <w:szCs w:val="36"/>
           <w:lang w:val="en-US"/>
         </w:rPr>
-      </w:pPr>
-      <w:r>
+        <w:t>, The Individual Authors</w:t>
+      </w:r>
+    </w:p>
+    <w:p>
+      <w:pPr>
+        <w:spacing w:line="240" w:lineRule="auto"/>
+        <w:jc w:val="both"/>
         <w:rPr>
           <w:rFonts w:ascii="Helvetica" w:hAnsi="Helvetica"/>
           <w:sz w:val="20"/>
           <w:szCs w:val="36"/>
           <w:lang w:val="en-US"/>
         </w:rPr>
-        <w:t>No part of this document may be reproduced or transmitted in any form, or by any means, electronic or mechanical, including photocopy, recording, or any information storage and retrieval system, wit</w:t>
-      </w:r>
+      </w:pPr>
       <w:r>
         <w:rPr>
           <w:rFonts w:ascii="Helvetica" w:hAnsi="Helvetica"/>
@@ -2560,7 +2711,7 @@
           <w:szCs w:val="36"/>
           <w:lang w:val="en-US"/>
         </w:rPr>
-        <w:t>h</w:t>
+        <w:t>No part of this document may be reproduced or transmitted in any form, or by any means, electronic or mechanical, including photocopy, recording, or any information storage and retrieval system, wit</w:t>
       </w:r>
       <w:r>
         <w:rPr>
@@ -2569,6 +2720,15 @@
           <w:szCs w:val="36"/>
           <w:lang w:val="en-US"/>
         </w:rPr>
+        <w:t>h</w:t>
+      </w:r>
+      <w:r>
+        <w:rPr>
+          <w:rFonts w:ascii="Helvetica" w:hAnsi="Helvetica"/>
+          <w:sz w:val="20"/>
+          <w:szCs w:val="36"/>
+          <w:lang w:val="en-US"/>
+        </w:rPr>
         <w:t xml:space="preserve">out permission from the copyright owner. </w:t>
       </w:r>
     </w:p>
@@ -2598,9 +2758,9 @@
       </w:pPr>
     </w:p>
     <w:sectPr>
-      <w:headerReference w:type="default" r:id="rId9"/>
-      <w:footerReference w:type="default" r:id="rId10"/>
-      <w:headerReference w:type="first" r:id="rId11"/>
+      <w:headerReference w:type="default" r:id="rId10"/>
+      <w:footerReference w:type="default" r:id="rId11"/>
+      <w:headerReference w:type="first" r:id="rId12"/>
       <w:pgSz w:w="11906" w:h="16838"/>
       <w:pgMar w:top="1440" w:right="1440" w:bottom="1440" w:left="1440" w:header="708" w:footer="708" w:gutter="0"/>
       <w:cols w:space="708"/>
@@ -2612,7 +2772,7 @@
 </file>
 
 <file path=word/endnotes.xml><?xml version="1.0" encoding="utf-8"?>
-<w:endnotes xmlns:mo="http://schemas.microsoft.com/office/mac/office/2008/main" xmlns:ve="http://schemas.openxmlformats.org/markup-compatibility/2006" xmlns:mv="urn:schemas-microsoft-com:mac:vml" xmlns:o="urn:schemas-microsoft-com:office:office" xmlns:r="http://schemas.openxmlformats.org/officeDocument/2006/relationships" xmlns:m="http://schemas.openxmlformats.org/officeDocument/2006/math" xmlns:v="urn:schemas-microsoft-com:vml" xmlns:wp="http://schemas.openxmlformats.org/drawingml/2006/wordprocessingDrawing" xmlns:w10="urn:schemas-microsoft-com:office:word" xmlns:w="http://schemas.openxmlformats.org/wordprocessingml/2006/main" xmlns:wne="http://schemas.microsoft.com/office/word/2006/wordml">
+<w:endnotes xmlns:wpc="http://schemas.microsoft.com/office/word/2010/wordprocessingCanvas" xmlns:mo="http://schemas.microsoft.com/office/mac/office/2008/main" xmlns:mc="http://schemas.openxmlformats.org/markup-compatibility/2006" xmlns:mv="urn:schemas-microsoft-com:mac:vml" xmlns:o="urn:schemas-microsoft-com:office:office" xmlns:r="http://schemas.openxmlformats.org/officeDocument/2006/relationships" xmlns:m="http://schemas.openxmlformats.org/officeDocument/2006/math" xmlns:v="urn:schemas-microsoft-com:vml" xmlns:wp14="http://schemas.microsoft.com/office/word/2010/wordprocessingDrawing" xmlns:wp="http://schemas.openxmlformats.org/drawingml/2006/wordprocessingDrawing" xmlns:w10="urn:schemas-microsoft-com:office:word" xmlns:w="http://schemas.openxmlformats.org/wordprocessingml/2006/main" xmlns:w14="http://schemas.microsoft.com/office/word/2010/wordml" xmlns:wpg="http://schemas.microsoft.com/office/word/2010/wordprocessingGroup" xmlns:wpi="http://schemas.microsoft.com/office/word/2010/wordprocessingInk" xmlns:wne="http://schemas.microsoft.com/office/word/2006/wordml" xmlns:wps="http://schemas.microsoft.com/office/word/2010/wordprocessingShape" mc:Ignorable="w14 wp14">
   <w:endnote w:type="separator" w:id="-1">
     <w:p>
       <w:pPr>
@@ -2637,7 +2797,7 @@
 </file>
 
 <file path=word/footer1.xml><?xml version="1.0" encoding="utf-8"?>
-<w:ftr xmlns:mo="http://schemas.microsoft.com/office/mac/office/2008/main" xmlns:ve="http://schemas.openxmlformats.org/markup-compatibility/2006" xmlns:mv="urn:schemas-microsoft-com:mac:vml" xmlns:o="urn:schemas-microsoft-com:office:office" xmlns:r="http://schemas.openxmlformats.org/officeDocument/2006/relationships" xmlns:m="http://schemas.openxmlformats.org/officeDocument/2006/math" xmlns:v="urn:schemas-microsoft-com:vml" xmlns:wp="http://schemas.openxmlformats.org/drawingml/2006/wordprocessingDrawing" xmlns:w10="urn:schemas-microsoft-com:office:word" xmlns:w="http://schemas.openxmlformats.org/wordprocessingml/2006/main" xmlns:wne="http://schemas.microsoft.com/office/word/2006/wordml">
+<w:ftr xmlns:wpc="http://schemas.microsoft.com/office/word/2010/wordprocessingCanvas" xmlns:mo="http://schemas.microsoft.com/office/mac/office/2008/main" xmlns:mc="http://schemas.openxmlformats.org/markup-compatibility/2006" xmlns:mv="urn:schemas-microsoft-com:mac:vml" xmlns:o="urn:schemas-microsoft-com:office:office" xmlns:r="http://schemas.openxmlformats.org/officeDocument/2006/relationships" xmlns:m="http://schemas.openxmlformats.org/officeDocument/2006/math" xmlns:v="urn:schemas-microsoft-com:vml" xmlns:wp14="http://schemas.microsoft.com/office/word/2010/wordprocessingDrawing" xmlns:wp="http://schemas.openxmlformats.org/drawingml/2006/wordprocessingDrawing" xmlns:w10="urn:schemas-microsoft-com:office:word" xmlns:w="http://schemas.openxmlformats.org/wordprocessingml/2006/main" xmlns:w14="http://schemas.microsoft.com/office/word/2010/wordml" xmlns:wpg="http://schemas.microsoft.com/office/word/2010/wordprocessingGroup" xmlns:wpi="http://schemas.microsoft.com/office/word/2010/wordprocessingInk" xmlns:wne="http://schemas.microsoft.com/office/word/2006/wordml" xmlns:wps="http://schemas.microsoft.com/office/word/2010/wordprocessingShape" mc:Ignorable="w14 wp14">
   <w:sdt>
     <w:sdtPr>
       <w:id w:val="21834680"/>
@@ -2652,14 +2812,27 @@
           <w:pStyle w:val="Footer"/>
           <w:jc w:val="center"/>
         </w:pPr>
-        <w:fldSimple w:instr=" PAGE   \* MERGEFORMAT ">
-          <w:r>
-            <w:rPr>
-              <w:noProof/>
-            </w:rPr>
-            <w:t>2</w:t>
-          </w:r>
-        </w:fldSimple>
+        <w:r>
+          <w:fldChar w:fldCharType="begin"/>
+        </w:r>
+        <w:r>
+          <w:instrText xml:space="preserve"> PAGE   \* MERGEFORMAT </w:instrText>
+        </w:r>
+        <w:r>
+          <w:fldChar w:fldCharType="separate"/>
+        </w:r>
+        <w:r>
+          <w:rPr>
+            <w:noProof/>
+          </w:rPr>
+          <w:t>2</w:t>
+        </w:r>
+        <w:r>
+          <w:rPr>
+            <w:noProof/>
+          </w:rPr>
+          <w:fldChar w:fldCharType="end"/>
+        </w:r>
       </w:p>
     </w:sdtContent>
   </w:sdt>
@@ -2672,7 +2845,7 @@
 </file>
 
 <file path=word/footnotes.xml><?xml version="1.0" encoding="utf-8"?>
-<w:footnotes xmlns:mo="http://schemas.microsoft.com/office/mac/office/2008/main" xmlns:ve="http://schemas.openxmlformats.org/markup-compatibility/2006" xmlns:mv="urn:schemas-microsoft-com:mac:vml" xmlns:o="urn:schemas-microsoft-com:office:office" xmlns:r="http://schemas.openxmlformats.org/officeDocument/2006/relationships" xmlns:m="http://schemas.openxmlformats.org/officeDocument/2006/math" xmlns:v="urn:schemas-microsoft-com:vml" xmlns:wp="http://schemas.openxmlformats.org/drawingml/2006/wordprocessingDrawing" xmlns:w10="urn:schemas-microsoft-com:office:word" xmlns:w="http://schemas.openxmlformats.org/wordprocessingml/2006/main" xmlns:wne="http://schemas.microsoft.com/office/word/2006/wordml">
+<w:footnotes xmlns:wpc="http://schemas.microsoft.com/office/word/2010/wordprocessingCanvas" xmlns:mo="http://schemas.microsoft.com/office/mac/office/2008/main" xmlns:mc="http://schemas.openxmlformats.org/markup-compatibility/2006" xmlns:mv="urn:schemas-microsoft-com:mac:vml" xmlns:o="urn:schemas-microsoft-com:office:office" xmlns:r="http://schemas.openxmlformats.org/officeDocument/2006/relationships" xmlns:m="http://schemas.openxmlformats.org/officeDocument/2006/math" xmlns:v="urn:schemas-microsoft-com:vml" xmlns:wp14="http://schemas.microsoft.com/office/word/2010/wordprocessingDrawing" xmlns:wp="http://schemas.openxmlformats.org/drawingml/2006/wordprocessingDrawing" xmlns:w10="urn:schemas-microsoft-com:office:word" xmlns:w="http://schemas.openxmlformats.org/wordprocessingml/2006/main" xmlns:w14="http://schemas.microsoft.com/office/word/2010/wordml" xmlns:wpg="http://schemas.microsoft.com/office/word/2010/wordprocessingGroup" xmlns:wpi="http://schemas.microsoft.com/office/word/2010/wordprocessingInk" xmlns:wne="http://schemas.microsoft.com/office/word/2006/wordml" xmlns:wps="http://schemas.microsoft.com/office/word/2010/wordprocessingShape" mc:Ignorable="w14 wp14">
   <w:footnote w:type="separator" w:id="-1">
     <w:p>
       <w:pPr>
@@ -2697,7 +2870,7 @@
 </file>
 
 <file path=word/header1.xml><?xml version="1.0" encoding="utf-8"?>
-<w:hdr xmlns:mo="http://schemas.microsoft.com/office/mac/office/2008/main" xmlns:ve="http://schemas.openxmlformats.org/markup-compatibility/2006" xmlns:mv="urn:schemas-microsoft-com:mac:vml" xmlns:o="urn:schemas-microsoft-com:office:office" xmlns:r="http://schemas.openxmlformats.org/officeDocument/2006/relationships" xmlns:m="http://schemas.openxmlformats.org/officeDocument/2006/math" xmlns:v="urn:schemas-microsoft-com:vml" xmlns:wp="http://schemas.openxmlformats.org/drawingml/2006/wordprocessingDrawing" xmlns:w10="urn:schemas-microsoft-com:office:word" xmlns:w="http://schemas.openxmlformats.org/wordprocessingml/2006/main" xmlns:wne="http://schemas.microsoft.com/office/word/2006/wordml">
+<w:hdr xmlns:wpc="http://schemas.microsoft.com/office/word/2010/wordprocessingCanvas" xmlns:mo="http://schemas.microsoft.com/office/mac/office/2008/main" xmlns:mc="http://schemas.openxmlformats.org/markup-compatibility/2006" xmlns:mv="urn:schemas-microsoft-com:mac:vml" xmlns:o="urn:schemas-microsoft-com:office:office" xmlns:r="http://schemas.openxmlformats.org/officeDocument/2006/relationships" xmlns:m="http://schemas.openxmlformats.org/officeDocument/2006/math" xmlns:v="urn:schemas-microsoft-com:vml" xmlns:wp14="http://schemas.microsoft.com/office/word/2010/wordprocessingDrawing" xmlns:wp="http://schemas.openxmlformats.org/drawingml/2006/wordprocessingDrawing" xmlns:w10="urn:schemas-microsoft-com:office:word" xmlns:w="http://schemas.openxmlformats.org/wordprocessingml/2006/main" xmlns:w14="http://schemas.microsoft.com/office/word/2010/wordml" xmlns:wpg="http://schemas.microsoft.com/office/word/2010/wordprocessingGroup" xmlns:wpi="http://schemas.microsoft.com/office/word/2010/wordprocessingInk" xmlns:wne="http://schemas.microsoft.com/office/word/2006/wordml" xmlns:wps="http://schemas.microsoft.com/office/word/2010/wordprocessingShape" mc:Ignorable="w14 wp14">
   <w:p>
     <w:pPr>
       <w:pStyle w:val="Header"/>
@@ -2727,7 +2900,7 @@
         <w:lang w:val="en-US" w:eastAsia="en-US"/>
       </w:rPr>
       <w:drawing>
-        <wp:anchor distT="0" distB="0" distL="114300" distR="114300" simplePos="0" relativeHeight="251658240" behindDoc="1" locked="0" layoutInCell="1" allowOverlap="1">
+        <wp:anchor distT="0" distB="0" distL="114300" distR="114300" simplePos="0" relativeHeight="251658240" behindDoc="1" locked="0" layoutInCell="1" allowOverlap="1" wp14:anchorId="243579B1" wp14:editId="328A4315">
           <wp:simplePos x="0" y="0"/>
           <wp:positionH relativeFrom="column">
             <wp:posOffset>5353050</wp:posOffset>
@@ -2763,7 +2936,7 @@
                   <a:blip r:embed="rId1">
                     <a:extLst>
                       <a:ext uri="{28A0092B-C50C-407E-A947-70E740481C1C}">
-                        <a14:useLocalDpi xmlns="" xmlns:wpc="http://schemas.microsoft.com/office/word/2010/wordprocessingCanvas" xmlns:mo="http://schemas.microsoft.com/office/mac/office/2008/main" xmlns:mc="http://schemas.openxmlformats.org/markup-compatibility/2006" xmlns:mv="urn:schemas-microsoft-com:mac:vml" xmlns:o="urn:schemas-microsoft-com:office:office" xmlns:r="http://schemas.openxmlformats.org/officeDocument/2006/relationships" xmlns:m="http://schemas.openxmlformats.org/officeDocument/2006/math" xmlns:v="urn:schemas-microsoft-com:vml" xmlns:wp14="http://schemas.microsoft.com/office/word/2010/wordprocessingDrawing" xmlns:wp="http://schemas.openxmlformats.org/drawingml/2006/wordprocessingDrawing" xmlns:w10="urn:schemas-microsoft-com:office:word" xmlns:w="http://schemas.openxmlformats.org/wordprocessingml/2006/main" xmlns:w14="http://schemas.microsoft.com/office/word/2010/wordml" xmlns:wpg="http://schemas.microsoft.com/office/word/2010/wordprocessingGroup" xmlns:wpi="http://schemas.microsoft.com/office/word/2010/wordprocessingInk" xmlns:wne="http://schemas.microsoft.com/office/word/2006/wordml" xmlns:wps="http://schemas.microsoft.com/office/word/2010/wordprocessingShape" xmlns:a="http://schemas.openxmlformats.org/drawingml/2006/main" xmlns:pic="http://schemas.openxmlformats.org/drawingml/2006/picture" xmlns:a14="http://schemas.microsoft.com/office/drawing/2010/main" xmlns:ve="http://schemas.openxmlformats.org/markup-compatibility/2006" val="0"/>
+                        <a14:useLocalDpi xmlns:a14="http://schemas.microsoft.com/office/drawing/2010/main" val="0"/>
                       </a:ext>
                     </a:extLst>
                   </a:blip>
@@ -2859,14 +3032,28 @@
         <w:sz w:val="18"/>
         <w:szCs w:val="18"/>
       </w:rPr>
-      <w:t xml:space="preserve">Deliverable 3.1a: </w:t>
+      <w:t xml:space="preserve">Deliverable 3.2a: </w:t>
     </w:r>
     <w:r>
       <w:rPr>
         <w:b/>
         <w:sz w:val="18"/>
       </w:rPr>
-      <w:t>Specifications and architecture for the open platform, I. cycle</w:t>
+      <w:t>Specifications and architecture for the open platform, I</w:t>
+    </w:r>
+    <w:r>
+      <w:rPr>
+        <w:b/>
+        <w:sz w:val="18"/>
+      </w:rPr>
+      <w:t>II</w:t>
+    </w:r>
+    <w:r>
+      <w:rPr>
+        <w:b/>
+        <w:sz w:val="18"/>
+      </w:rPr>
+      <w:t>. cycle</w:t>
     </w:r>
   </w:p>
   <w:p>
@@ -2878,7 +3065,7 @@
 </file>
 
 <file path=word/header2.xml><?xml version="1.0" encoding="utf-8"?>
-<w:hdr xmlns:mo="http://schemas.microsoft.com/office/mac/office/2008/main" xmlns:ve="http://schemas.openxmlformats.org/markup-compatibility/2006" xmlns:mv="urn:schemas-microsoft-com:mac:vml" xmlns:o="urn:schemas-microsoft-com:office:office" xmlns:r="http://schemas.openxmlformats.org/officeDocument/2006/relationships" xmlns:m="http://schemas.openxmlformats.org/officeDocument/2006/math" xmlns:v="urn:schemas-microsoft-com:vml" xmlns:wp="http://schemas.openxmlformats.org/drawingml/2006/wordprocessingDrawing" xmlns:w10="urn:schemas-microsoft-com:office:word" xmlns:w="http://schemas.openxmlformats.org/wordprocessingml/2006/main" xmlns:wne="http://schemas.microsoft.com/office/word/2006/wordml">
+<w:hdr xmlns:wpc="http://schemas.microsoft.com/office/word/2010/wordprocessingCanvas" xmlns:mo="http://schemas.microsoft.com/office/mac/office/2008/main" xmlns:mc="http://schemas.openxmlformats.org/markup-compatibility/2006" xmlns:mv="urn:schemas-microsoft-com:mac:vml" xmlns:o="urn:schemas-microsoft-com:office:office" xmlns:r="http://schemas.openxmlformats.org/officeDocument/2006/relationships" xmlns:m="http://schemas.openxmlformats.org/officeDocument/2006/math" xmlns:v="urn:schemas-microsoft-com:vml" xmlns:wp14="http://schemas.microsoft.com/office/word/2010/wordprocessingDrawing" xmlns:wp="http://schemas.openxmlformats.org/drawingml/2006/wordprocessingDrawing" xmlns:w10="urn:schemas-microsoft-com:office:word" xmlns:w="http://schemas.openxmlformats.org/wordprocessingml/2006/main" xmlns:w14="http://schemas.microsoft.com/office/word/2010/wordml" xmlns:wpg="http://schemas.microsoft.com/office/word/2010/wordprocessingGroup" xmlns:wpi="http://schemas.microsoft.com/office/word/2010/wordprocessingInk" xmlns:wne="http://schemas.microsoft.com/office/word/2006/wordml" xmlns:wps="http://schemas.microsoft.com/office/word/2010/wordprocessingShape" mc:Ignorable="w14 wp14">
   <w:p>
     <w:pPr>
       <w:pStyle w:val="Header"/>
@@ -2940,7 +3127,7 @@
 </file>
 
 <file path=word/numbering.xml><?xml version="1.0" encoding="utf-8"?>
-<w:numbering xmlns:mo="http://schemas.microsoft.com/office/mac/office/2008/main" xmlns:ve="http://schemas.openxmlformats.org/markup-compatibility/2006" xmlns:mv="urn:schemas-microsoft-com:mac:vml" xmlns:o="urn:schemas-microsoft-com:office:office" xmlns:r="http://schemas.openxmlformats.org/officeDocument/2006/relationships" xmlns:m="http://schemas.openxmlformats.org/officeDocument/2006/math" xmlns:v="urn:schemas-microsoft-com:vml" xmlns:wp="http://schemas.openxmlformats.org/drawingml/2006/wordprocessingDrawing" xmlns:w10="urn:schemas-microsoft-com:office:word" xmlns:w="http://schemas.openxmlformats.org/wordprocessingml/2006/main" xmlns:wne="http://schemas.microsoft.com/office/word/2006/wordml">
+<w:numbering xmlns:wpc="http://schemas.microsoft.com/office/word/2010/wordprocessingCanvas" xmlns:mo="http://schemas.microsoft.com/office/mac/office/2008/main" xmlns:mc="http://schemas.openxmlformats.org/markup-compatibility/2006" xmlns:mv="urn:schemas-microsoft-com:mac:vml" xmlns:o="urn:schemas-microsoft-com:office:office" xmlns:r="http://schemas.openxmlformats.org/officeDocument/2006/relationships" xmlns:m="http://schemas.openxmlformats.org/officeDocument/2006/math" xmlns:v="urn:schemas-microsoft-com:vml" xmlns:wp14="http://schemas.microsoft.com/office/word/2010/wordprocessingDrawing" xmlns:wp="http://schemas.openxmlformats.org/drawingml/2006/wordprocessingDrawing" xmlns:w10="urn:schemas-microsoft-com:office:word" xmlns:w="http://schemas.openxmlformats.org/wordprocessingml/2006/main" xmlns:w14="http://schemas.microsoft.com/office/word/2010/wordml" xmlns:wpg="http://schemas.microsoft.com/office/word/2010/wordprocessingGroup" xmlns:wpi="http://schemas.microsoft.com/office/word/2010/wordprocessingInk" xmlns:wne="http://schemas.microsoft.com/office/word/2006/wordml" xmlns:wps="http://schemas.microsoft.com/office/word/2010/wordprocessingShape" mc:Ignorable="w14 wp14">
   <w:abstractNum w:abstractNumId="0">
     <w:nsid w:val="00000001"/>
     <w:multiLevelType w:val="multilevel"/>
@@ -5291,7 +5478,7 @@
 </file>
 
 <file path=word/styles.xml><?xml version="1.0" encoding="utf-8"?>
-<w:styles xmlns:r="http://schemas.openxmlformats.org/officeDocument/2006/relationships" xmlns:w="http://schemas.openxmlformats.org/wordprocessingml/2006/main">
+<w:styles xmlns:mc="http://schemas.openxmlformats.org/markup-compatibility/2006" xmlns:r="http://schemas.openxmlformats.org/officeDocument/2006/relationships" xmlns:w="http://schemas.openxmlformats.org/wordprocessingml/2006/main" xmlns:w14="http://schemas.microsoft.com/office/word/2010/wordml" mc:Ignorable="w14">
   <w:docDefaults>
     <w:rPrDefault>
       <w:rPr>
@@ -5550,14 +5737,15 @@
   </w:style>
   <w:style w:type="character" w:default="1" w:styleId="DefaultParagraphFont">
     <w:name w:val="Default Paragraph Font"/>
+    <w:uiPriority w:val="1"/>
     <w:semiHidden/>
     <w:unhideWhenUsed/>
   </w:style>
   <w:style w:type="table" w:default="1" w:styleId="TableNormal">
     <w:name w:val="Normal Table"/>
+    <w:uiPriority w:val="99"/>
     <w:semiHidden/>
     <w:unhideWhenUsed/>
-    <w:qFormat/>
     <w:tblPr>
       <w:tblInd w:w="0" w:type="dxa"/>
       <w:tblCellMar>
@@ -5570,6 +5758,7 @@
   </w:style>
   <w:style w:type="numbering" w:default="1" w:styleId="NoList">
     <w:name w:val="No List"/>
+    <w:uiPriority w:val="99"/>
     <w:semiHidden/>
     <w:unhideWhenUsed/>
   </w:style>
@@ -8542,7 +8731,7 @@
 </file>
 
 <file path=customXml/itemProps1.xml><?xml version="1.0" encoding="utf-8"?>
-<ds:datastoreItem xmlns:ds="http://schemas.openxmlformats.org/officeDocument/2006/customXml" ds:itemID="{1CA7F2AF-CAC5-D047-995B-124374CEEE41}">
+<ds:datastoreItem xmlns:ds="http://schemas.openxmlformats.org/officeDocument/2006/customXml" ds:itemID="{C3D9E66F-28CD-4248-B062-F84B0127EF87}">
   <ds:schemaRefs>
     <ds:schemaRef ds:uri="http://schemas.openxmlformats.org/officeDocument/2006/bibliography"/>
   </ds:schemaRefs>

</xml_diff>

<commit_message>
minor update on frontmatter
</commit_message>
<xml_diff>
--- a/Deliverable-frontmatter.docx
+++ b/Deliverable-frontmatter.docx
@@ -140,6 +140,7 @@
         </w:rPr>
         <w:t xml:space="preserve">stomer Interaction via Textual </w:t>
       </w:r>
+      <w:proofErr w:type="spellStart"/>
       <w:r>
         <w:rPr>
           <w:b/>
@@ -148,6 +149,7 @@
         </w:rPr>
         <w:t>entailMENT</w:t>
       </w:r>
+      <w:proofErr w:type="spellEnd"/>
     </w:p>
     <w:p>
       <w:pPr>
@@ -287,24 +289,18 @@
           <w:b/>
           <w:sz w:val="40"/>
         </w:rPr>
-        <w:t>. c</w:t>
-      </w:r>
+        <w:t xml:space="preserve">. </w:t>
+      </w:r>
+      <w:proofErr w:type="gramStart"/>
       <w:r>
         <w:rPr>
           <w:rFonts w:ascii="Georgia" w:hAnsi="Georgia"/>
           <w:b/>
           <w:sz w:val="40"/>
         </w:rPr>
-        <w:t>y</w:t>
-      </w:r>
-      <w:r>
-        <w:rPr>
-          <w:rFonts w:ascii="Georgia" w:hAnsi="Georgia"/>
-          <w:b/>
-          <w:sz w:val="40"/>
-        </w:rPr>
-        <w:t>cle</w:t>
-      </w:r>
+        <w:t>cycle</w:t>
+      </w:r>
+      <w:proofErr w:type="gramEnd"/>
     </w:p>
     <w:p>
       <w:pPr>
@@ -361,32 +357,78 @@
         <w:rPr>
           <w:lang w:val="en-US"/>
         </w:rPr>
-        <w:t xml:space="preserve">Tae-Gil Noh, Sebastian Pado, </w:t>
-      </w:r>
+        <w:t xml:space="preserve">Tae-Gil Noh, Sebastian </w:t>
+      </w:r>
+      <w:proofErr w:type="spellStart"/>
       <w:r>
         <w:rPr>
           <w:lang w:val="en-US"/>
         </w:rPr>
-        <w:t xml:space="preserve">Ofer Bronstein, </w:t>
-      </w:r>
+        <w:t>Pado</w:t>
+      </w:r>
+      <w:proofErr w:type="spellEnd"/>
       <w:r>
         <w:rPr>
           <w:lang w:val="en-US"/>
         </w:rPr>
+        <w:t xml:space="preserve">, </w:t>
+      </w:r>
+      <w:proofErr w:type="spellStart"/>
+      <w:r>
+        <w:rPr>
+          <w:lang w:val="en-US"/>
+        </w:rPr>
+        <w:t>Ofer</w:t>
+      </w:r>
+      <w:proofErr w:type="spellEnd"/>
+      <w:r>
+        <w:rPr>
+          <w:lang w:val="en-US"/>
+        </w:rPr>
+        <w:t xml:space="preserve"> Bronstein, </w:t>
+      </w:r>
+      <w:r>
+        <w:rPr>
+          <w:lang w:val="en-US"/>
+        </w:rPr>
         <w:t xml:space="preserve">Asher Stern, </w:t>
       </w:r>
+      <w:proofErr w:type="spellStart"/>
       <w:r>
         <w:rPr>
           <w:lang w:val="en-US"/>
         </w:rPr>
-        <w:t xml:space="preserve">Rui Wang, </w:t>
-      </w:r>
+        <w:t>Rui</w:t>
+      </w:r>
+      <w:proofErr w:type="spellEnd"/>
       <w:r>
         <w:rPr>
           <w:lang w:val="en-US"/>
         </w:rPr>
-        <w:t>Roberto Zanoli</w:t>
-      </w:r>
+        <w:t xml:space="preserve"> Wang, </w:t>
+      </w:r>
+      <w:proofErr w:type="gramStart"/>
+      <w:r>
+        <w:rPr>
+          <w:lang w:val="en-US"/>
+        </w:rPr>
+        <w:t>Roberto</w:t>
+      </w:r>
+      <w:proofErr w:type="gramEnd"/>
+      <w:r>
+        <w:rPr>
+          <w:lang w:val="en-US"/>
+        </w:rPr>
+        <w:t xml:space="preserve"> </w:t>
+      </w:r>
+      <w:proofErr w:type="spellStart"/>
+      <w:r>
+        <w:rPr>
+          <w:lang w:val="en-US"/>
+        </w:rPr>
+        <w:t>Zanoli</w:t>
+      </w:r>
+      <w:proofErr w:type="spellEnd"/>
     </w:p>
     <w:p>
       <w:pPr>
@@ -594,8 +636,6 @@
           <w:lang w:val="en-US"/>
         </w:rPr>
       </w:pPr>
-      <w:bookmarkStart w:id="2" w:name="_GoBack"/>
-      <w:bookmarkEnd w:id="2"/>
     </w:p>
     <w:tbl>
       <w:tblPr>
@@ -778,6 +818,7 @@
               </w:rPr>
               <w:t xml:space="preserve">Exploring Customer Interaction via Textual </w:t>
             </w:r>
+            <w:proofErr w:type="spellStart"/>
             <w:r>
               <w:rPr>
                 <w:rFonts w:ascii="Helvetica" w:hAnsi="Helvetica"/>
@@ -788,6 +829,7 @@
               </w:rPr>
               <w:t>entailMENT</w:t>
             </w:r>
+            <w:proofErr w:type="spellEnd"/>
             <w:r>
               <w:rPr>
                 <w:rFonts w:ascii="Helvetica" w:hAnsi="Helvetica"/>
@@ -902,6 +944,7 @@
                 <w:lang w:val="en-US"/>
               </w:rPr>
             </w:pPr>
+            <w:proofErr w:type="spellStart"/>
             <w:r>
               <w:rPr>
                 <w:rFonts w:ascii="Helvetica" w:hAnsi="Helvetica"/>
@@ -909,8 +952,29 @@
                 <w:szCs w:val="36"/>
                 <w:lang w:val="en-US"/>
               </w:rPr>
-              <w:t>Nir Raz</w:t>
+              <w:t>Nir</w:t>
             </w:r>
+            <w:proofErr w:type="spellEnd"/>
+            <w:r>
+              <w:rPr>
+                <w:rFonts w:ascii="Helvetica" w:hAnsi="Helvetica"/>
+                <w:sz w:val="20"/>
+                <w:szCs w:val="36"/>
+                <w:lang w:val="en-US"/>
+              </w:rPr>
+              <w:t xml:space="preserve"> </w:t>
+            </w:r>
+            <w:proofErr w:type="spellStart"/>
+            <w:r>
+              <w:rPr>
+                <w:rFonts w:ascii="Helvetica" w:hAnsi="Helvetica"/>
+                <w:sz w:val="20"/>
+                <w:szCs w:val="36"/>
+                <w:lang w:val="en-US"/>
+              </w:rPr>
+              <w:t>Raz</w:t>
+            </w:r>
+            <w:proofErr w:type="spellEnd"/>
             <w:r>
               <w:rPr>
                 <w:rFonts w:ascii="Helvetica" w:hAnsi="Helvetica"/>
@@ -1350,8 +1414,19 @@
                 <w:szCs w:val="36"/>
                 <w:lang w:val="en-US"/>
               </w:rPr>
-              <w:t>I. cycle</w:t>
+              <w:t xml:space="preserve">I. </w:t>
             </w:r>
+            <w:proofErr w:type="gramStart"/>
+            <w:r>
+              <w:rPr>
+                <w:rFonts w:ascii="Helvetica" w:hAnsi="Helvetica"/>
+                <w:sz w:val="20"/>
+                <w:szCs w:val="36"/>
+                <w:lang w:val="en-US"/>
+              </w:rPr>
+              <w:t>cycle</w:t>
+            </w:r>
+            <w:proofErr w:type="gramEnd"/>
           </w:p>
         </w:tc>
       </w:tr>
@@ -1552,7 +1627,17 @@
                 <w:szCs w:val="36"/>
                 <w:lang w:val="en-US"/>
               </w:rPr>
-              <w:t>115</w:t>
+              <w:t>11</w:t>
+            </w:r>
+            <w:r>
+              <w:rPr>
+                <w:rFonts w:ascii="Helvetica" w:hAnsi="Helvetica"/>
+                <w:color w:val="000000" w:themeColor="text1"/>
+                <w:sz w:val="20"/>
+                <w:szCs w:val="36"/>
+                <w:lang w:val="en-US"/>
+              </w:rPr>
+              <w:t>8</w:t>
             </w:r>
           </w:p>
         </w:tc>
@@ -1782,7 +1867,43 @@
                 <w:sz w:val="20"/>
                 <w:lang w:val="en-US"/>
               </w:rPr>
-              <w:t xml:space="preserve">Tae-Gil Noh, Sebastian Pado, </w:t>
+              <w:t xml:space="preserve">Tae-Gil Noh, Sebastian </w:t>
+            </w:r>
+            <w:proofErr w:type="spellStart"/>
+            <w:r>
+              <w:rPr>
+                <w:rFonts w:ascii="Helvetica" w:hAnsi="Helvetica"/>
+                <w:sz w:val="20"/>
+                <w:lang w:val="en-US"/>
+              </w:rPr>
+              <w:t>Pado</w:t>
+            </w:r>
+            <w:proofErr w:type="spellEnd"/>
+            <w:r>
+              <w:rPr>
+                <w:rFonts w:ascii="Helvetica" w:hAnsi="Helvetica"/>
+                <w:sz w:val="20"/>
+                <w:lang w:val="en-US"/>
+              </w:rPr>
+              <w:t xml:space="preserve">, </w:t>
+            </w:r>
+            <w:proofErr w:type="spellStart"/>
+            <w:r>
+              <w:rPr>
+                <w:rFonts w:ascii="Helvetica" w:hAnsi="Helvetica"/>
+                <w:sz w:val="20"/>
+                <w:lang w:val="en-US"/>
+              </w:rPr>
+              <w:t>Ofer</w:t>
+            </w:r>
+            <w:proofErr w:type="spellEnd"/>
+            <w:r>
+              <w:rPr>
+                <w:rFonts w:ascii="Helvetica" w:hAnsi="Helvetica"/>
+                <w:sz w:val="20"/>
+                <w:lang w:val="en-US"/>
+              </w:rPr>
+              <w:t xml:space="preserve"> Bronstein, </w:t>
             </w:r>
             <w:r>
               <w:rPr>
@@ -1790,16 +1911,27 @@
                 <w:sz w:val="20"/>
                 <w:lang w:val="en-US"/>
               </w:rPr>
-              <w:t xml:space="preserve">Ofer Bronstein, </w:t>
+              <w:t xml:space="preserve">Asher Stern, </w:t>
             </w:r>
+            <w:proofErr w:type="spellStart"/>
             <w:r>
               <w:rPr>
                 <w:rFonts w:ascii="Helvetica" w:hAnsi="Helvetica"/>
                 <w:sz w:val="20"/>
                 <w:lang w:val="en-US"/>
               </w:rPr>
-              <w:t xml:space="preserve">Asher Stern, Rui Wang, Roberto </w:t>
+              <w:t>Rui</w:t>
             </w:r>
+            <w:proofErr w:type="spellEnd"/>
+            <w:r>
+              <w:rPr>
+                <w:rFonts w:ascii="Helvetica" w:hAnsi="Helvetica"/>
+                <w:sz w:val="20"/>
+                <w:lang w:val="en-US"/>
+              </w:rPr>
+              <w:t xml:space="preserve"> Wang, Roberto </w:t>
+            </w:r>
+            <w:proofErr w:type="spellStart"/>
             <w:r>
               <w:rPr>
                 <w:rFonts w:ascii="Helvetica" w:hAnsi="Helvetica"/>
@@ -1808,6 +1940,7 @@
               </w:rPr>
               <w:t>Zanoli</w:t>
             </w:r>
+            <w:proofErr w:type="spellEnd"/>
           </w:p>
         </w:tc>
       </w:tr>
@@ -1856,6 +1989,7 @@
                 <w:lang w:val="en-US"/>
               </w:rPr>
             </w:pPr>
+            <w:proofErr w:type="spellStart"/>
             <w:r>
               <w:rPr>
                 <w:rFonts w:ascii="Helvetica" w:hAnsi="Helvetica"/>
@@ -1863,8 +1997,29 @@
                 <w:szCs w:val="36"/>
                 <w:lang w:val="en-US"/>
               </w:rPr>
-              <w:t>Carola Carstens</w:t>
+              <w:t>Carola</w:t>
             </w:r>
+            <w:proofErr w:type="spellEnd"/>
+            <w:r>
+              <w:rPr>
+                <w:rFonts w:ascii="Helvetica" w:hAnsi="Helvetica"/>
+                <w:sz w:val="20"/>
+                <w:szCs w:val="36"/>
+                <w:lang w:val="en-US"/>
+              </w:rPr>
+              <w:t xml:space="preserve"> </w:t>
+            </w:r>
+            <w:proofErr w:type="spellStart"/>
+            <w:r>
+              <w:rPr>
+                <w:rFonts w:ascii="Helvetica" w:hAnsi="Helvetica"/>
+                <w:sz w:val="20"/>
+                <w:szCs w:val="36"/>
+                <w:lang w:val="en-US"/>
+              </w:rPr>
+              <w:t>Carstens</w:t>
+            </w:r>
+            <w:proofErr w:type="spellEnd"/>
           </w:p>
         </w:tc>
       </w:tr>
@@ -1923,7 +2078,25 @@
                 <w:sz w:val="20"/>
                 <w:lang w:val="de-DE"/>
               </w:rPr>
-              <w:t>NICE systems, Israel</w:t>
+              <w:t xml:space="preserve">NICE </w:t>
+            </w:r>
+            <w:proofErr w:type="spellStart"/>
+            <w:r>
+              <w:rPr>
+                <w:rFonts w:ascii="Helvetica" w:hAnsi="Helvetica"/>
+                <w:sz w:val="20"/>
+                <w:lang w:val="de-DE"/>
+              </w:rPr>
+              <w:t>systems</w:t>
+            </w:r>
+            <w:proofErr w:type="spellEnd"/>
+            <w:r>
+              <w:rPr>
+                <w:rFonts w:ascii="Helvetica" w:hAnsi="Helvetica"/>
+                <w:sz w:val="20"/>
+                <w:lang w:val="de-DE"/>
+              </w:rPr>
+              <w:t>, Israel</w:t>
             </w:r>
           </w:p>
         </w:tc>
@@ -1965,13 +2138,23 @@
                 <w:lang w:val="de-DE"/>
               </w:rPr>
             </w:pPr>
+            <w:proofErr w:type="spellStart"/>
             <w:r>
               <w:rPr>
                 <w:rFonts w:ascii="Helvetica" w:hAnsi="Helvetica"/>
                 <w:sz w:val="20"/>
                 <w:lang w:val="de-DE"/>
               </w:rPr>
-              <w:t>Fondazione Bruno Kessler</w:t>
+              <w:t>Fondazione</w:t>
+            </w:r>
+            <w:proofErr w:type="spellEnd"/>
+            <w:r>
+              <w:rPr>
+                <w:rFonts w:ascii="Helvetica" w:hAnsi="Helvetica"/>
+                <w:sz w:val="20"/>
+                <w:lang w:val="de-DE"/>
+              </w:rPr>
+              <w:t xml:space="preserve"> Bruno Kessler</w:t>
             </w:r>
             <w:r>
               <w:rPr>
@@ -1988,8 +2171,18 @@
                 <w:sz w:val="20"/>
                 <w:lang w:val="de-DE"/>
               </w:rPr>
-              <w:t>(FBK), Italy</w:t>
+              <w:t xml:space="preserve">(FBK), </w:t>
             </w:r>
+            <w:proofErr w:type="spellStart"/>
+            <w:r>
+              <w:rPr>
+                <w:rFonts w:ascii="Helvetica" w:hAnsi="Helvetica"/>
+                <w:sz w:val="20"/>
+                <w:lang w:val="de-DE"/>
+              </w:rPr>
+              <w:t>Italy</w:t>
+            </w:r>
+            <w:proofErr w:type="spellEnd"/>
           </w:p>
         </w:tc>
       </w:tr>
@@ -2245,8 +2438,18 @@
                 <w:sz w:val="20"/>
                 <w:lang w:val="de-DE"/>
               </w:rPr>
-              <w:t>, Italy</w:t>
+              <w:t xml:space="preserve">, </w:t>
             </w:r>
+            <w:proofErr w:type="spellStart"/>
+            <w:r>
+              <w:rPr>
+                <w:rFonts w:ascii="Helvetica" w:hAnsi="Helvetica"/>
+                <w:sz w:val="20"/>
+                <w:lang w:val="de-DE"/>
+              </w:rPr>
+              <w:t>Italy</w:t>
+            </w:r>
+            <w:proofErr w:type="spellEnd"/>
             <w:r>
               <w:rPr>
                 <w:rFonts w:ascii="Helvetica" w:hAnsi="Helvetica"/>
@@ -2366,6 +2569,7 @@
           <w:lang w:val="en-US"/>
         </w:rPr>
       </w:pPr>
+      <w:proofErr w:type="spellStart"/>
       <w:r>
         <w:rPr>
           <w:rFonts w:ascii="Helvetica" w:hAnsi="Helvetica"/>
@@ -2373,8 +2577,9 @@
           <w:szCs w:val="36"/>
           <w:lang w:val="en-US"/>
         </w:rPr>
-        <w:t>Nir Raz</w:t>
-      </w:r>
+        <w:t>Nir</w:t>
+      </w:r>
+      <w:proofErr w:type="spellEnd"/>
       <w:r>
         <w:rPr>
           <w:rFonts w:ascii="Helvetica" w:hAnsi="Helvetica"/>
@@ -2382,8 +2587,9 @@
           <w:szCs w:val="36"/>
           <w:lang w:val="en-US"/>
         </w:rPr>
-        <w:tab/>
-      </w:r>
+        <w:t xml:space="preserve"> </w:t>
+      </w:r>
+      <w:proofErr w:type="spellStart"/>
       <w:r>
         <w:rPr>
           <w:rFonts w:ascii="Helvetica" w:hAnsi="Helvetica"/>
@@ -2391,8 +2597,9 @@
           <w:szCs w:val="36"/>
           <w:lang w:val="en-US"/>
         </w:rPr>
-        <w:tab/>
-      </w:r>
+        <w:t>Raz</w:t>
+      </w:r>
+      <w:proofErr w:type="spellEnd"/>
       <w:r>
         <w:rPr>
           <w:rFonts w:ascii="Helvetica" w:hAnsi="Helvetica"/>
@@ -2419,7 +2626,6 @@
           <w:lang w:val="en-US"/>
         </w:rPr>
         <w:tab/>
-        <w:t>nir.raz</w:t>
       </w:r>
       <w:r>
         <w:rPr>
@@ -2428,7 +2634,7 @@
           <w:szCs w:val="36"/>
           <w:lang w:val="en-US"/>
         </w:rPr>
-        <w:t>@</w:t>
+        <w:tab/>
       </w:r>
       <w:r>
         <w:rPr>
@@ -2437,6 +2643,25 @@
           <w:szCs w:val="36"/>
           <w:lang w:val="en-US"/>
         </w:rPr>
+        <w:tab/>
+        <w:t>nir.raz</w:t>
+      </w:r>
+      <w:r>
+        <w:rPr>
+          <w:rFonts w:ascii="Helvetica" w:hAnsi="Helvetica"/>
+          <w:sz w:val="20"/>
+          <w:szCs w:val="36"/>
+          <w:lang w:val="en-US"/>
+        </w:rPr>
+        <w:t>@</w:t>
+      </w:r>
+      <w:r>
+        <w:rPr>
+          <w:rFonts w:ascii="Helvetica" w:hAnsi="Helvetica"/>
+          <w:sz w:val="20"/>
+          <w:szCs w:val="36"/>
+          <w:lang w:val="en-US"/>
+        </w:rPr>
         <w:t>nice.com</w:t>
       </w:r>
     </w:p>
@@ -2457,8 +2682,9 @@
           <w:szCs w:val="36"/>
           <w:lang w:val="es-ES"/>
         </w:rPr>
-        <w:t>22 Zarhin St.</w:t>
-      </w:r>
+        <w:t xml:space="preserve">22 </w:t>
+      </w:r>
+      <w:proofErr w:type="spellStart"/>
       <w:r>
         <w:rPr>
           <w:rFonts w:ascii="Helvetica" w:hAnsi="Helvetica"/>
@@ -2466,8 +2692,9 @@
           <w:szCs w:val="36"/>
           <w:lang w:val="es-ES"/>
         </w:rPr>
-        <w:t xml:space="preserve"> </w:t>
-      </w:r>
+        <w:t>Zarhin</w:t>
+      </w:r>
+      <w:proofErr w:type="spellEnd"/>
       <w:r>
         <w:rPr>
           <w:rFonts w:ascii="Helvetica" w:hAnsi="Helvetica"/>
@@ -2475,7 +2702,7 @@
           <w:szCs w:val="36"/>
           <w:lang w:val="es-ES"/>
         </w:rPr>
-        <w:tab/>
+        <w:t xml:space="preserve"> St.</w:t>
       </w:r>
       <w:r>
         <w:rPr>
@@ -2484,7 +2711,7 @@
           <w:szCs w:val="36"/>
           <w:lang w:val="es-ES"/>
         </w:rPr>
-        <w:tab/>
+        <w:t xml:space="preserve"> </w:t>
       </w:r>
       <w:r>
         <w:rPr>
@@ -2511,7 +2738,7 @@
           <w:szCs w:val="36"/>
           <w:lang w:val="es-ES"/>
         </w:rPr>
-        <w:t xml:space="preserve">Phone: </w:t>
+        <w:tab/>
       </w:r>
       <w:r>
         <w:rPr>
@@ -2521,8 +2748,8 @@
           <w:lang w:val="es-ES"/>
         </w:rPr>
         <w:tab/>
-        <w:t>+972 (9</w:t>
-      </w:r>
+      </w:r>
+      <w:proofErr w:type="spellStart"/>
       <w:r>
         <w:rPr>
           <w:rFonts w:ascii="Helvetica" w:hAnsi="Helvetica"/>
@@ -2530,8 +2757,9 @@
           <w:szCs w:val="36"/>
           <w:lang w:val="es-ES"/>
         </w:rPr>
-        <w:t xml:space="preserve">) </w:t>
-      </w:r>
+        <w:t>Phone</w:t>
+      </w:r>
+      <w:proofErr w:type="spellEnd"/>
       <w:r>
         <w:rPr>
           <w:rFonts w:ascii="Helvetica" w:hAnsi="Helvetica"/>
@@ -2539,7 +2767,7 @@
           <w:szCs w:val="36"/>
           <w:lang w:val="es-ES"/>
         </w:rPr>
-        <w:t>775-</w:t>
+        <w:t xml:space="preserve">: </w:t>
       </w:r>
       <w:r>
         <w:rPr>
@@ -2548,19 +2776,18 @@
           <w:szCs w:val="36"/>
           <w:lang w:val="es-ES"/>
         </w:rPr>
-        <w:t>3013</w:t>
-      </w:r>
-    </w:p>
-    <w:p>
-      <w:pPr>
-        <w:spacing w:line="240" w:lineRule="auto"/>
+        <w:tab/>
+        <w:t>+972 (9</w:t>
+      </w:r>
+      <w:r>
         <w:rPr>
           <w:rFonts w:ascii="Helvetica" w:hAnsi="Helvetica"/>
           <w:sz w:val="20"/>
           <w:szCs w:val="36"/>
           <w:lang w:val="es-ES"/>
         </w:rPr>
-      </w:pPr>
+        <w:t xml:space="preserve">) </w:t>
+      </w:r>
       <w:r>
         <w:rPr>
           <w:rFonts w:ascii="Helvetica" w:hAnsi="Helvetica"/>
@@ -2568,7 +2795,7 @@
           <w:szCs w:val="36"/>
           <w:lang w:val="es-ES"/>
         </w:rPr>
-        <w:t>Ra’anana, Israel</w:t>
+        <w:t>775-</w:t>
       </w:r>
       <w:r>
         <w:rPr>
@@ -2577,17 +2804,20 @@
           <w:szCs w:val="36"/>
           <w:lang w:val="es-ES"/>
         </w:rPr>
-        <w:tab/>
-      </w:r>
-      <w:r>
+        <w:t>3013</w:t>
+      </w:r>
+    </w:p>
+    <w:p>
+      <w:pPr>
+        <w:spacing w:line="240" w:lineRule="auto"/>
         <w:rPr>
           <w:rFonts w:ascii="Helvetica" w:hAnsi="Helvetica"/>
           <w:sz w:val="20"/>
           <w:szCs w:val="36"/>
           <w:lang w:val="es-ES"/>
         </w:rPr>
-        <w:tab/>
-      </w:r>
+      </w:pPr>
+      <w:proofErr w:type="spellStart"/>
       <w:r>
         <w:rPr>
           <w:rFonts w:ascii="Helvetica" w:hAnsi="Helvetica"/>
@@ -2595,8 +2825,9 @@
           <w:szCs w:val="36"/>
           <w:lang w:val="es-ES"/>
         </w:rPr>
-        <w:tab/>
-      </w:r>
+        <w:t>Ra’anana</w:t>
+      </w:r>
+      <w:proofErr w:type="spellEnd"/>
       <w:r>
         <w:rPr>
           <w:rFonts w:ascii="Helvetica" w:hAnsi="Helvetica"/>
@@ -2604,7 +2835,7 @@
           <w:szCs w:val="36"/>
           <w:lang w:val="es-ES"/>
         </w:rPr>
-        <w:t xml:space="preserve">Fax: </w:t>
+        <w:t>, Israel</w:t>
       </w:r>
       <w:r>
         <w:rPr>
@@ -2614,7 +2845,6 @@
           <w:lang w:val="es-ES"/>
         </w:rPr>
         <w:tab/>
-        <w:t>+972 (9</w:t>
       </w:r>
       <w:r>
         <w:rPr>
@@ -2623,7 +2853,7 @@
           <w:szCs w:val="36"/>
           <w:lang w:val="es-ES"/>
         </w:rPr>
-        <w:t xml:space="preserve">) </w:t>
+        <w:tab/>
       </w:r>
       <w:r>
         <w:rPr>
@@ -2632,6 +2862,43 @@
           <w:szCs w:val="36"/>
           <w:lang w:val="es-ES"/>
         </w:rPr>
+        <w:tab/>
+      </w:r>
+      <w:r>
+        <w:rPr>
+          <w:rFonts w:ascii="Helvetica" w:hAnsi="Helvetica"/>
+          <w:sz w:val="20"/>
+          <w:szCs w:val="36"/>
+          <w:lang w:val="es-ES"/>
+        </w:rPr>
+        <w:t xml:space="preserve">Fax: </w:t>
+      </w:r>
+      <w:r>
+        <w:rPr>
+          <w:rFonts w:ascii="Helvetica" w:hAnsi="Helvetica"/>
+          <w:sz w:val="20"/>
+          <w:szCs w:val="36"/>
+          <w:lang w:val="es-ES"/>
+        </w:rPr>
+        <w:tab/>
+        <w:t>+972 (9</w:t>
+      </w:r>
+      <w:r>
+        <w:rPr>
+          <w:rFonts w:ascii="Helvetica" w:hAnsi="Helvetica"/>
+          <w:sz w:val="20"/>
+          <w:szCs w:val="36"/>
+          <w:lang w:val="es-ES"/>
+        </w:rPr>
+        <w:t xml:space="preserve">) </w:t>
+      </w:r>
+      <w:r>
+        <w:rPr>
+          <w:rFonts w:ascii="Helvetica" w:hAnsi="Helvetica"/>
+          <w:sz w:val="20"/>
+          <w:szCs w:val="36"/>
+          <w:lang w:val="es-ES"/>
+        </w:rPr>
         <w:t>775-3013</w:t>
       </w:r>
     </w:p>
@@ -2758,9 +3025,12 @@
       </w:pPr>
     </w:p>
     <w:sectPr>
-      <w:headerReference w:type="default" r:id="rId10"/>
-      <w:footerReference w:type="default" r:id="rId11"/>
-      <w:headerReference w:type="first" r:id="rId12"/>
+      <w:headerReference w:type="even" r:id="rId10"/>
+      <w:headerReference w:type="default" r:id="rId11"/>
+      <w:footerReference w:type="even" r:id="rId12"/>
+      <w:footerReference w:type="default" r:id="rId13"/>
+      <w:headerReference w:type="first" r:id="rId14"/>
+      <w:footerReference w:type="first" r:id="rId15"/>
       <w:pgSz w:w="11906" w:h="16838"/>
       <w:pgMar w:top="1440" w:right="1440" w:bottom="1440" w:left="1440" w:header="708" w:footer="708" w:gutter="0"/>
       <w:cols w:space="708"/>
@@ -2798,6 +3068,16 @@
 
 <file path=word/footer1.xml><?xml version="1.0" encoding="utf-8"?>
 <w:ftr xmlns:wpc="http://schemas.microsoft.com/office/word/2010/wordprocessingCanvas" xmlns:mo="http://schemas.microsoft.com/office/mac/office/2008/main" xmlns:mc="http://schemas.openxmlformats.org/markup-compatibility/2006" xmlns:mv="urn:schemas-microsoft-com:mac:vml" xmlns:o="urn:schemas-microsoft-com:office:office" xmlns:r="http://schemas.openxmlformats.org/officeDocument/2006/relationships" xmlns:m="http://schemas.openxmlformats.org/officeDocument/2006/math" xmlns:v="urn:schemas-microsoft-com:vml" xmlns:wp14="http://schemas.microsoft.com/office/word/2010/wordprocessingDrawing" xmlns:wp="http://schemas.openxmlformats.org/drawingml/2006/wordprocessingDrawing" xmlns:w10="urn:schemas-microsoft-com:office:word" xmlns:w="http://schemas.openxmlformats.org/wordprocessingml/2006/main" xmlns:w14="http://schemas.microsoft.com/office/word/2010/wordml" xmlns:wpg="http://schemas.microsoft.com/office/word/2010/wordprocessingGroup" xmlns:wpi="http://schemas.microsoft.com/office/word/2010/wordprocessingInk" xmlns:wne="http://schemas.microsoft.com/office/word/2006/wordml" xmlns:wps="http://schemas.microsoft.com/office/word/2010/wordprocessingShape" mc:Ignorable="w14 wp14">
+  <w:p>
+    <w:pPr>
+      <w:pStyle w:val="Footer"/>
+    </w:pPr>
+  </w:p>
+</w:ftr>
+</file>
+
+<file path=word/footer2.xml><?xml version="1.0" encoding="utf-8"?>
+<w:ftr xmlns:wpc="http://schemas.microsoft.com/office/word/2010/wordprocessingCanvas" xmlns:mo="http://schemas.microsoft.com/office/mac/office/2008/main" xmlns:mc="http://schemas.openxmlformats.org/markup-compatibility/2006" xmlns:mv="urn:schemas-microsoft-com:mac:vml" xmlns:o="urn:schemas-microsoft-com:office:office" xmlns:r="http://schemas.openxmlformats.org/officeDocument/2006/relationships" xmlns:m="http://schemas.openxmlformats.org/officeDocument/2006/math" xmlns:v="urn:schemas-microsoft-com:vml" xmlns:wp14="http://schemas.microsoft.com/office/word/2010/wordprocessingDrawing" xmlns:wp="http://schemas.openxmlformats.org/drawingml/2006/wordprocessingDrawing" xmlns:w10="urn:schemas-microsoft-com:office:word" xmlns:w="http://schemas.openxmlformats.org/wordprocessingml/2006/main" xmlns:w14="http://schemas.microsoft.com/office/word/2010/wordml" xmlns:wpg="http://schemas.microsoft.com/office/word/2010/wordprocessingGroup" xmlns:wpi="http://schemas.microsoft.com/office/word/2010/wordprocessingInk" xmlns:wne="http://schemas.microsoft.com/office/word/2006/wordml" xmlns:wps="http://schemas.microsoft.com/office/word/2010/wordprocessingShape" mc:Ignorable="w14 wp14">
   <w:sdt>
     <w:sdtPr>
       <w:id w:val="21834680"/>
@@ -2806,36 +3086,28 @@
         <w:docPartUnique/>
       </w:docPartObj>
     </w:sdtPr>
+    <w:sdtEndPr/>
     <w:sdtContent>
       <w:p>
         <w:pPr>
           <w:pStyle w:val="Footer"/>
           <w:jc w:val="center"/>
         </w:pPr>
-        <w:r>
-          <w:fldChar w:fldCharType="begin"/>
-        </w:r>
-        <w:r>
-          <w:instrText xml:space="preserve"> PAGE   \* MERGEFORMAT </w:instrText>
-        </w:r>
-        <w:r>
-          <w:fldChar w:fldCharType="separate"/>
-        </w:r>
-        <w:r>
-          <w:rPr>
-            <w:noProof/>
-          </w:rPr>
-          <w:t>2</w:t>
-        </w:r>
-        <w:r>
-          <w:rPr>
-            <w:noProof/>
-          </w:rPr>
-          <w:fldChar w:fldCharType="end"/>
-        </w:r>
       </w:p>
+      <w:bookmarkStart w:id="2" w:name="_GoBack" w:displacedByCustomXml="next"/>
+      <w:bookmarkEnd w:id="2" w:displacedByCustomXml="next"/>
     </w:sdtContent>
   </w:sdt>
+  <w:p>
+    <w:pPr>
+      <w:pStyle w:val="Footer"/>
+    </w:pPr>
+  </w:p>
+</w:ftr>
+</file>
+
+<file path=word/footer3.xml><?xml version="1.0" encoding="utf-8"?>
+<w:ftr xmlns:wpc="http://schemas.microsoft.com/office/word/2010/wordprocessingCanvas" xmlns:mo="http://schemas.microsoft.com/office/mac/office/2008/main" xmlns:mc="http://schemas.openxmlformats.org/markup-compatibility/2006" xmlns:mv="urn:schemas-microsoft-com:mac:vml" xmlns:o="urn:schemas-microsoft-com:office:office" xmlns:r="http://schemas.openxmlformats.org/officeDocument/2006/relationships" xmlns:m="http://schemas.openxmlformats.org/officeDocument/2006/math" xmlns:v="urn:schemas-microsoft-com:vml" xmlns:wp14="http://schemas.microsoft.com/office/word/2010/wordprocessingDrawing" xmlns:wp="http://schemas.openxmlformats.org/drawingml/2006/wordprocessingDrawing" xmlns:w10="urn:schemas-microsoft-com:office:word" xmlns:w="http://schemas.openxmlformats.org/wordprocessingml/2006/main" xmlns:w14="http://schemas.microsoft.com/office/word/2010/wordml" xmlns:wpg="http://schemas.microsoft.com/office/word/2010/wordprocessingGroup" xmlns:wpi="http://schemas.microsoft.com/office/word/2010/wordprocessingInk" xmlns:wne="http://schemas.microsoft.com/office/word/2006/wordml" xmlns:wps="http://schemas.microsoft.com/office/word/2010/wordprocessingShape" mc:Ignorable="w14 wp14">
   <w:p>
     <w:pPr>
       <w:pStyle w:val="Footer"/>
@@ -2870,6 +3142,16 @@
 </file>
 
 <file path=word/header1.xml><?xml version="1.0" encoding="utf-8"?>
+<w:hdr xmlns:wpc="http://schemas.microsoft.com/office/word/2010/wordprocessingCanvas" xmlns:mo="http://schemas.microsoft.com/office/mac/office/2008/main" xmlns:mc="http://schemas.openxmlformats.org/markup-compatibility/2006" xmlns:mv="urn:schemas-microsoft-com:mac:vml" xmlns:o="urn:schemas-microsoft-com:office:office" xmlns:r="http://schemas.openxmlformats.org/officeDocument/2006/relationships" xmlns:m="http://schemas.openxmlformats.org/officeDocument/2006/math" xmlns:v="urn:schemas-microsoft-com:vml" xmlns:wp14="http://schemas.microsoft.com/office/word/2010/wordprocessingDrawing" xmlns:wp="http://schemas.openxmlformats.org/drawingml/2006/wordprocessingDrawing" xmlns:w10="urn:schemas-microsoft-com:office:word" xmlns:w="http://schemas.openxmlformats.org/wordprocessingml/2006/main" xmlns:w14="http://schemas.microsoft.com/office/word/2010/wordml" xmlns:wpg="http://schemas.microsoft.com/office/word/2010/wordprocessingGroup" xmlns:wpi="http://schemas.microsoft.com/office/word/2010/wordprocessingInk" xmlns:wne="http://schemas.microsoft.com/office/word/2006/wordml" xmlns:wps="http://schemas.microsoft.com/office/word/2010/wordprocessingShape" mc:Ignorable="w14 wp14">
+  <w:p>
+    <w:pPr>
+      <w:pStyle w:val="Header"/>
+    </w:pPr>
+  </w:p>
+</w:hdr>
+</file>
+
+<file path=word/header2.xml><?xml version="1.0" encoding="utf-8"?>
 <w:hdr xmlns:wpc="http://schemas.microsoft.com/office/word/2010/wordprocessingCanvas" xmlns:mo="http://schemas.microsoft.com/office/mac/office/2008/main" xmlns:mc="http://schemas.openxmlformats.org/markup-compatibility/2006" xmlns:mv="urn:schemas-microsoft-com:mac:vml" xmlns:o="urn:schemas-microsoft-com:office:office" xmlns:r="http://schemas.openxmlformats.org/officeDocument/2006/relationships" xmlns:m="http://schemas.openxmlformats.org/officeDocument/2006/math" xmlns:v="urn:schemas-microsoft-com:vml" xmlns:wp14="http://schemas.microsoft.com/office/word/2010/wordprocessingDrawing" xmlns:wp="http://schemas.openxmlformats.org/drawingml/2006/wordprocessingDrawing" xmlns:w10="urn:schemas-microsoft-com:office:word" xmlns:w="http://schemas.openxmlformats.org/wordprocessingml/2006/main" xmlns:w14="http://schemas.microsoft.com/office/word/2010/wordml" xmlns:wpg="http://schemas.microsoft.com/office/word/2010/wordprocessingGroup" xmlns:wpi="http://schemas.microsoft.com/office/word/2010/wordprocessingInk" xmlns:wne="http://schemas.microsoft.com/office/word/2006/wordml" xmlns:wps="http://schemas.microsoft.com/office/word/2010/wordprocessingShape" mc:Ignorable="w14 wp14">
   <w:p>
     <w:pPr>
@@ -2977,6 +3259,7 @@
         <w:dataBinding w:prefixMappings="xmlns:ns0='http://schemas.openxmlformats.org/package/2006/metadata/core-properties' xmlns:ns1='http://purl.org/dc/elements/1.1/'" w:xpath="/ns0:coreProperties[1]/ns1:title[1]" w:storeItemID="{6C3C8BC8-F283-45AE-878A-BAB7291924A1}"/>
         <w:text/>
       </w:sdtPr>
+      <w:sdtEndPr/>
       <w:sdtContent>
         <w:r>
           <w:rPr>
@@ -2985,8 +3268,19 @@
             <w:szCs w:val="18"/>
             <w:lang w:eastAsia="de-DE" w:bidi="he-IL"/>
           </w:rPr>
-          <w:t>Exploring Customer interaction via Textual entailMENT</w:t>
+          <w:t xml:space="preserve">Exploring Customer interaction via Textual </w:t>
         </w:r>
+        <w:proofErr w:type="spellStart"/>
+        <w:r>
+          <w:rPr>
+            <w:rFonts w:eastAsia="Times New Roman" w:cs="Times New Roman" w:hint="cs"/>
+            <w:sz w:val="18"/>
+            <w:szCs w:val="18"/>
+            <w:lang w:eastAsia="de-DE" w:bidi="he-IL"/>
+          </w:rPr>
+          <w:t>entailMENT</w:t>
+        </w:r>
+        <w:proofErr w:type="spellEnd"/>
       </w:sdtContent>
     </w:sdt>
     <w:r>
@@ -3053,8 +3347,17 @@
         <w:b/>
         <w:sz w:val="18"/>
       </w:rPr>
-      <w:t>. cycle</w:t>
+      <w:t xml:space="preserve">. </w:t>
     </w:r>
+    <w:proofErr w:type="gramStart"/>
+    <w:r>
+      <w:rPr>
+        <w:b/>
+        <w:sz w:val="18"/>
+      </w:rPr>
+      <w:t>cycle</w:t>
+    </w:r>
+    <w:proofErr w:type="gramEnd"/>
   </w:p>
   <w:p>
     <w:pPr>
@@ -3064,7 +3367,7 @@
 </w:hdr>
 </file>
 
-<file path=word/header2.xml><?xml version="1.0" encoding="utf-8"?>
+<file path=word/header3.xml><?xml version="1.0" encoding="utf-8"?>
 <w:hdr xmlns:wpc="http://schemas.microsoft.com/office/word/2010/wordprocessingCanvas" xmlns:mo="http://schemas.microsoft.com/office/mac/office/2008/main" xmlns:mc="http://schemas.openxmlformats.org/markup-compatibility/2006" xmlns:mv="urn:schemas-microsoft-com:mac:vml" xmlns:o="urn:schemas-microsoft-com:office:office" xmlns:r="http://schemas.openxmlformats.org/officeDocument/2006/relationships" xmlns:m="http://schemas.openxmlformats.org/officeDocument/2006/math" xmlns:v="urn:schemas-microsoft-com:vml" xmlns:wp14="http://schemas.microsoft.com/office/word/2010/wordprocessingDrawing" xmlns:wp="http://schemas.openxmlformats.org/drawingml/2006/wordprocessingDrawing" xmlns:w10="urn:schemas-microsoft-com:office:word" xmlns:w="http://schemas.openxmlformats.org/wordprocessingml/2006/main" xmlns:w14="http://schemas.microsoft.com/office/word/2010/wordml" xmlns:wpg="http://schemas.microsoft.com/office/word/2010/wordprocessingGroup" xmlns:wpi="http://schemas.microsoft.com/office/word/2010/wordprocessingInk" xmlns:wne="http://schemas.microsoft.com/office/word/2006/wordml" xmlns:wps="http://schemas.microsoft.com/office/word/2010/wordprocessingShape" mc:Ignorable="w14 wp14">
   <w:p>
     <w:pPr>
@@ -3084,8 +3387,9 @@
         <w:sz w:val="16"/>
         <w:szCs w:val="18"/>
       </w:rPr>
-      <w:t xml:space="preserve">This document is part of </w:t>
+      <w:t xml:space="preserve">This document is part </w:t>
     </w:r>
+    <w:proofErr w:type="gramStart"/>
     <w:r>
       <w:rPr>
         <w:rFonts w:cs="Georgia"/>
@@ -3093,17 +3397,8 @@
         <w:sz w:val="16"/>
         <w:szCs w:val="18"/>
       </w:rPr>
-      <w:t xml:space="preserve"> EXCITEMENT project,</w:t>
+      <w:t xml:space="preserve">of </w:t>
     </w:r>
-  </w:p>
-  <w:p>
-    <w:pPr>
-      <w:pStyle w:val="Header"/>
-      <w:jc w:val="center"/>
-      <w:rPr>
-        <w:sz w:val="16"/>
-      </w:rPr>
-    </w:pPr>
     <w:r>
       <w:rPr>
         <w:rFonts w:cs="Georgia"/>
@@ -3111,7 +3406,46 @@
         <w:sz w:val="16"/>
         <w:szCs w:val="18"/>
       </w:rPr>
-      <w:t xml:space="preserve">funded by the 7th Framework Programme of the European Commission through </w:t>
+      <w:t xml:space="preserve"> EXCITEMENT</w:t>
+    </w:r>
+    <w:proofErr w:type="gramEnd"/>
+    <w:r>
+      <w:rPr>
+        <w:rFonts w:cs="Georgia"/>
+        <w:color w:val="000000"/>
+        <w:sz w:val="16"/>
+        <w:szCs w:val="18"/>
+      </w:rPr>
+      <w:t xml:space="preserve"> project,</w:t>
+    </w:r>
+  </w:p>
+  <w:p>
+    <w:pPr>
+      <w:pStyle w:val="Header"/>
+      <w:jc w:val="center"/>
+      <w:rPr>
+        <w:sz w:val="16"/>
+      </w:rPr>
+    </w:pPr>
+    <w:proofErr w:type="gramStart"/>
+    <w:r>
+      <w:rPr>
+        <w:rFonts w:cs="Georgia"/>
+        <w:color w:val="000000"/>
+        <w:sz w:val="16"/>
+        <w:szCs w:val="18"/>
+      </w:rPr>
+      <w:t>funded</w:t>
+    </w:r>
+    <w:proofErr w:type="gramEnd"/>
+    <w:r>
+      <w:rPr>
+        <w:rFonts w:cs="Georgia"/>
+        <w:color w:val="000000"/>
+        <w:sz w:val="16"/>
+        <w:szCs w:val="18"/>
+      </w:rPr>
+      <w:t xml:space="preserve"> by the 7th Framework Programme of the European Commission through </w:t>
     </w:r>
     <w:r>
       <w:rPr>
@@ -8731,7 +9065,7 @@
 </file>
 
 <file path=customXml/itemProps1.xml><?xml version="1.0" encoding="utf-8"?>
-<ds:datastoreItem xmlns:ds="http://schemas.openxmlformats.org/officeDocument/2006/customXml" ds:itemID="{C3D9E66F-28CD-4248-B062-F84B0127EF87}">
+<ds:datastoreItem xmlns:ds="http://schemas.openxmlformats.org/officeDocument/2006/customXml" ds:itemID="{96DDF5EA-581C-BB40-9BAF-B3C0FE4E06F0}">
   <ds:schemaRefs>
     <ds:schemaRef ds:uri="http://schemas.openxmlformats.org/officeDocument/2006/bibliography"/>
   </ds:schemaRefs>

</xml_diff>